<commit_message>
Actualización de dpcumentos, Semana 4
</commit_message>
<xml_diff>
--- a/3 Aseguramiento de Calidad/Pruebas.docx
+++ b/3 Aseguramiento de Calidad/Pruebas.docx
@@ -2,11 +2,19 @@
 <file path=word/document.xml><?xml version="1.0" encoding="utf-8"?>
 <w:document xmlns:wpc="http://schemas.microsoft.com/office/word/2010/wordprocessingCanvas" xmlns:mc="http://schemas.openxmlformats.org/markup-compatibility/2006" xmlns:o="urn:schemas-microsoft-com:office:office" xmlns:r="http://schemas.openxmlformats.org/officeDocument/2006/relationships" xmlns:m="http://schemas.openxmlformats.org/officeDocument/2006/math" xmlns:v="urn:schemas-microsoft-com:vml" xmlns:wp14="http://schemas.microsoft.com/office/word/2010/wordprocessingDrawing" xmlns:wp="http://schemas.openxmlformats.org/drawingml/2006/wordprocessingDrawing" xmlns:w10="urn:schemas-microsoft-com:office:word" xmlns:w="http://schemas.openxmlformats.org/wordprocessingml/2006/main" xmlns:w14="http://schemas.microsoft.com/office/word/2010/wordml" xmlns:w15="http://schemas.microsoft.com/office/word/2012/wordml" xmlns:wpg="http://schemas.microsoft.com/office/word/2010/wordprocessingGroup" xmlns:wpi="http://schemas.microsoft.com/office/word/2010/wordprocessingInk" xmlns:wne="http://schemas.microsoft.com/office/word/2006/wordml" xmlns:wps="http://schemas.microsoft.com/office/word/2010/wordprocessingShape" mc:Ignorable="w14 w15 wp14">
   <w:body>
+    <w:p>
+      <w:pPr>
+        <w:pStyle w:val="Ttulo2"/>
+      </w:pPr>
+      <w:r>
+        <w:t>Caso de Uso (UC03) – Elaborar Liquidación.</w:t>
+      </w:r>
+    </w:p>
     <w:tbl>
       <w:tblPr>
-        <w:tblStyle w:val="Tabladecuadrcula1clara-nfasis5"/>
+        <w:tblStyle w:val="Tabladecuadrcula1clara"/>
+        <w:tblpPr w:leftFromText="141" w:rightFromText="141" w:vertAnchor="page" w:horzAnchor="margin" w:tblpY="2028"/>
         <w:tblW w:w="9283" w:type="dxa"/>
-        <w:tblInd w:w="-5" w:type="dxa"/>
         <w:tblLook w:val="0000" w:firstRow="0" w:lastRow="0" w:firstColumn="0" w:lastColumn="0" w:noHBand="0" w:noVBand="0"/>
       </w:tblPr>
       <w:tblGrid>
@@ -793,15 +801,7 @@
                 <w:sz w:val="22"/>
                 <w:szCs w:val="22"/>
               </w:rPr>
-              <w:t>Debe llenarse automáticamente al ingresar los datos</w:t>
-            </w:r>
-            <w:r>
-              <w:rPr>
-                <w:rFonts w:asciiTheme="minorHAnsi" w:hAnsiTheme="minorHAnsi" w:cs="Arial"/>
-                <w:sz w:val="22"/>
-                <w:szCs w:val="22"/>
-              </w:rPr>
-              <w:t>.</w:t>
+              <w:t>Debe llenarse automáticamente al ingresar los datos.</w:t>
             </w:r>
           </w:p>
         </w:tc>
@@ -1015,25 +1015,7 @@
                 <w:sz w:val="22"/>
                 <w:szCs w:val="22"/>
               </w:rPr>
-              <w:t xml:space="preserve">Debe obtenerse los datos de la tabla </w:t>
-            </w:r>
-            <w:proofErr w:type="spellStart"/>
-            <w:r>
-              <w:rPr>
-                <w:rFonts w:asciiTheme="minorHAnsi" w:hAnsiTheme="minorHAnsi" w:cs="Arial"/>
-                <w:sz w:val="22"/>
-                <w:szCs w:val="22"/>
-              </w:rPr>
-              <w:t>valor_dolar</w:t>
-            </w:r>
-            <w:proofErr w:type="spellEnd"/>
-            <w:r>
-              <w:rPr>
-                <w:rFonts w:asciiTheme="minorHAnsi" w:hAnsiTheme="minorHAnsi" w:cs="Arial"/>
-                <w:sz w:val="22"/>
-                <w:szCs w:val="22"/>
-              </w:rPr>
-              <w:t>.</w:t>
+              <w:t>Deben obtenerse los datos de la tabla valor dólar.</w:t>
             </w:r>
           </w:p>
         </w:tc>
@@ -1165,15 +1147,7 @@
                 <w:sz w:val="22"/>
                 <w:szCs w:val="22"/>
               </w:rPr>
-              <w:t>Sistema debe guarda todos los datos</w:t>
-            </w:r>
-            <w:r>
-              <w:rPr>
-                <w:rFonts w:asciiTheme="minorHAnsi" w:hAnsiTheme="minorHAnsi" w:cs="Arial"/>
-                <w:sz w:val="22"/>
-                <w:szCs w:val="22"/>
-              </w:rPr>
-              <w:t>.</w:t>
+              <w:t>Sistema debe guarda todos los datos.</w:t>
             </w:r>
           </w:p>
         </w:tc>
@@ -1280,15 +1254,7 @@
                 <w:sz w:val="22"/>
                 <w:szCs w:val="22"/>
               </w:rPr>
-              <w:t>Debe hacer el cálculo total y mostrarlo</w:t>
-            </w:r>
-            <w:r>
-              <w:rPr>
-                <w:rFonts w:asciiTheme="minorHAnsi" w:hAnsiTheme="minorHAnsi" w:cs="Arial"/>
-                <w:sz w:val="22"/>
-                <w:szCs w:val="22"/>
-              </w:rPr>
-              <w:t>.</w:t>
+              <w:t>Debe hacer el cálculo total y mostrarlo.</w:t>
             </w:r>
           </w:p>
         </w:tc>
@@ -1495,6 +1461,14 @@
               </w:rPr>
               <w:t>Revisión “Pago inspector ayudante”</w:t>
             </w:r>
+            <w:r>
+              <w:rPr>
+                <w:rFonts w:asciiTheme="minorHAnsi" w:hAnsiTheme="minorHAnsi" w:cs="Arial"/>
+                <w:sz w:val="22"/>
+                <w:szCs w:val="22"/>
+              </w:rPr>
+              <w:t>: 999.999.999</w:t>
+            </w:r>
           </w:p>
         </w:tc>
         <w:tc>
@@ -1598,25 +1572,7 @@
                 <w:sz w:val="22"/>
                 <w:szCs w:val="22"/>
               </w:rPr>
-              <w:t xml:space="preserve">Revisar acción </w:t>
-            </w:r>
-            <w:proofErr w:type="spellStart"/>
-            <w:r>
-              <w:rPr>
-                <w:rFonts w:asciiTheme="minorHAnsi" w:hAnsiTheme="minorHAnsi" w:cs="Arial"/>
-                <w:sz w:val="22"/>
-                <w:szCs w:val="22"/>
-              </w:rPr>
-              <w:t>boton</w:t>
-            </w:r>
-            <w:proofErr w:type="spellEnd"/>
-            <w:r>
-              <w:rPr>
-                <w:rFonts w:asciiTheme="minorHAnsi" w:hAnsiTheme="minorHAnsi" w:cs="Arial"/>
-                <w:sz w:val="22"/>
-                <w:szCs w:val="22"/>
-              </w:rPr>
-              <w:t xml:space="preserve"> “Limpiar”</w:t>
+              <w:t>Revisar acción botón “Limpiar”</w:t>
             </w:r>
           </w:p>
         </w:tc>
@@ -1639,15 +1595,7 @@
                 <w:sz w:val="22"/>
                 <w:szCs w:val="22"/>
               </w:rPr>
-              <w:t>El botón no limpia los campos del formulario</w:t>
-            </w:r>
-            <w:r>
-              <w:rPr>
-                <w:rFonts w:asciiTheme="minorHAnsi" w:hAnsiTheme="minorHAnsi" w:cs="Arial"/>
-                <w:sz w:val="22"/>
-                <w:szCs w:val="22"/>
-              </w:rPr>
-              <w:t>.</w:t>
+              <w:t>El botón no limpia los campos del formulario.</w:t>
             </w:r>
           </w:p>
         </w:tc>
@@ -1939,15 +1887,7 @@
                 <w:sz w:val="22"/>
                 <w:szCs w:val="22"/>
               </w:rPr>
-              <w:t xml:space="preserve">Revisar acción </w:t>
-            </w:r>
-            <w:r>
-              <w:rPr>
-                <w:rFonts w:asciiTheme="minorHAnsi" w:hAnsiTheme="minorHAnsi" w:cs="Arial"/>
-                <w:sz w:val="22"/>
-                <w:szCs w:val="22"/>
-              </w:rPr>
-              <w:t>botón</w:t>
+              <w:t>Revisar acción botón</w:t>
             </w:r>
             <w:r>
               <w:rPr>
@@ -1964,15 +1904,7 @@
                 <w:sz w:val="22"/>
                 <w:szCs w:val="22"/>
               </w:rPr>
-              <w:t>“enviar</w:t>
-            </w:r>
-            <w:r>
-              <w:rPr>
-                <w:rFonts w:asciiTheme="minorHAnsi" w:hAnsiTheme="minorHAnsi" w:cs="Arial"/>
-                <w:sz w:val="22"/>
-                <w:szCs w:val="22"/>
-              </w:rPr>
-              <w:t xml:space="preserve"> la liquidación”</w:t>
+              <w:t>“enviar la liquidación”</w:t>
             </w:r>
           </w:p>
         </w:tc>
@@ -1995,18 +1927,8 @@
                 <w:sz w:val="22"/>
                 <w:szCs w:val="22"/>
               </w:rPr>
-              <w:t>El sistema permite gua</w:t>
-            </w:r>
-            <w:r>
-              <w:rPr>
-                <w:rFonts w:asciiTheme="minorHAnsi" w:hAnsiTheme="minorHAnsi" w:cs="Arial"/>
-                <w:sz w:val="22"/>
-                <w:szCs w:val="22"/>
-              </w:rPr>
-              <w:t>rdar la liquidación sin completar algunos campos.</w:t>
-            </w:r>
-            <w:bookmarkStart w:id="0" w:name="_GoBack"/>
-            <w:bookmarkEnd w:id="0"/>
+              <w:t>El sistema permite guardar la liquidación sin completar algunos campos.</w:t>
+            </w:r>
           </w:p>
         </w:tc>
         <w:tc>
@@ -2218,15 +2140,7 @@
                 <w:sz w:val="22"/>
                 <w:szCs w:val="22"/>
               </w:rPr>
-              <w:t xml:space="preserve">Sistema muestra </w:t>
-            </w:r>
-            <w:r>
-              <w:rPr>
-                <w:rFonts w:asciiTheme="minorHAnsi" w:hAnsiTheme="minorHAnsi" w:cs="Arial"/>
-                <w:sz w:val="22"/>
-                <w:szCs w:val="22"/>
-              </w:rPr>
-              <w:t xml:space="preserve"> mensaje de la tabla “mensajes”.</w:t>
+              <w:t>Sistema muestra  mensaje de la tabla “mensajes”.</w:t>
             </w:r>
           </w:p>
         </w:tc>
@@ -2469,6 +2383,3568 @@
       </w:tr>
     </w:tbl>
     <w:p/>
+    <w:p/>
+    <w:p>
+      <w:pPr>
+        <w:pStyle w:val="Ttulo2"/>
+      </w:pPr>
+      <w:r>
+        <w:lastRenderedPageBreak/>
+        <w:t>Caso de Uso (UC01) – Crear Proyecto</w:t>
+      </w:r>
+    </w:p>
+    <w:p/>
+    <w:tbl>
+      <w:tblPr>
+        <w:tblStyle w:val="Tabladecuadrcula1clara"/>
+        <w:tblpPr w:leftFromText="141" w:rightFromText="141" w:vertAnchor="page" w:horzAnchor="margin" w:tblpY="2028"/>
+        <w:tblW w:w="9283" w:type="dxa"/>
+        <w:tblLook w:val="0000" w:firstRow="0" w:lastRow="0" w:firstColumn="0" w:lastColumn="0" w:noHBand="0" w:noVBand="0"/>
+      </w:tblPr>
+      <w:tblGrid>
+        <w:gridCol w:w="440"/>
+        <w:gridCol w:w="2962"/>
+        <w:gridCol w:w="3544"/>
+        <w:gridCol w:w="1413"/>
+        <w:gridCol w:w="924"/>
+      </w:tblGrid>
+      <w:tr>
+        <w:trPr>
+          <w:trHeight w:val="416"/>
+        </w:trPr>
+        <w:tc>
+          <w:tcPr>
+            <w:tcW w:w="0" w:type="auto"/>
+          </w:tcPr>
+          <w:p>
+            <w:pPr>
+              <w:pStyle w:val="Textosinformato"/>
+              <w:jc w:val="center"/>
+              <w:rPr>
+                <w:rFonts w:asciiTheme="minorHAnsi" w:hAnsiTheme="minorHAnsi" w:cs="Arial"/>
+                <w:sz w:val="22"/>
+                <w:szCs w:val="22"/>
+              </w:rPr>
+            </w:pPr>
+            <w:r>
+              <w:rPr>
+                <w:rFonts w:asciiTheme="minorHAnsi" w:hAnsiTheme="minorHAnsi" w:cs="Arial"/>
+                <w:sz w:val="22"/>
+                <w:szCs w:val="22"/>
+              </w:rPr>
+              <w:t>#</w:t>
+            </w:r>
+          </w:p>
+        </w:tc>
+        <w:tc>
+          <w:tcPr>
+            <w:tcW w:w="2962" w:type="dxa"/>
+          </w:tcPr>
+          <w:p>
+            <w:pPr>
+              <w:pStyle w:val="Textosinformato"/>
+              <w:jc w:val="center"/>
+              <w:rPr>
+                <w:rFonts w:asciiTheme="minorHAnsi" w:hAnsiTheme="minorHAnsi" w:cs="Arial"/>
+                <w:sz w:val="22"/>
+                <w:szCs w:val="22"/>
+              </w:rPr>
+            </w:pPr>
+            <w:r>
+              <w:rPr>
+                <w:rFonts w:asciiTheme="minorHAnsi" w:hAnsiTheme="minorHAnsi" w:cs="Arial"/>
+                <w:sz w:val="22"/>
+                <w:szCs w:val="22"/>
+              </w:rPr>
+              <w:t>Caso de Prueba</w:t>
+            </w:r>
+          </w:p>
+        </w:tc>
+        <w:tc>
+          <w:tcPr>
+            <w:tcW w:w="3544" w:type="dxa"/>
+          </w:tcPr>
+          <w:p>
+            <w:pPr>
+              <w:pStyle w:val="Textosinformato"/>
+              <w:jc w:val="center"/>
+              <w:rPr>
+                <w:rFonts w:asciiTheme="minorHAnsi" w:hAnsiTheme="minorHAnsi" w:cs="Arial"/>
+                <w:sz w:val="22"/>
+                <w:szCs w:val="22"/>
+              </w:rPr>
+            </w:pPr>
+            <w:r>
+              <w:rPr>
+                <w:rFonts w:asciiTheme="minorHAnsi" w:hAnsiTheme="minorHAnsi" w:cs="Arial"/>
+                <w:sz w:val="22"/>
+                <w:szCs w:val="22"/>
+              </w:rPr>
+              <w:t>Resultado esperado</w:t>
+            </w:r>
+          </w:p>
+        </w:tc>
+        <w:tc>
+          <w:tcPr>
+            <w:tcW w:w="1413" w:type="dxa"/>
+          </w:tcPr>
+          <w:p>
+            <w:pPr>
+              <w:pStyle w:val="Textosinformato"/>
+              <w:jc w:val="center"/>
+              <w:rPr>
+                <w:rFonts w:asciiTheme="minorHAnsi" w:hAnsiTheme="minorHAnsi" w:cs="Arial"/>
+                <w:sz w:val="22"/>
+                <w:szCs w:val="22"/>
+              </w:rPr>
+            </w:pPr>
+            <w:r>
+              <w:rPr>
+                <w:rFonts w:asciiTheme="minorHAnsi" w:hAnsiTheme="minorHAnsi" w:cs="Arial"/>
+                <w:sz w:val="22"/>
+                <w:szCs w:val="22"/>
+              </w:rPr>
+              <w:t>Resultado Real</w:t>
+            </w:r>
+          </w:p>
+        </w:tc>
+        <w:tc>
+          <w:tcPr>
+            <w:tcW w:w="924" w:type="dxa"/>
+          </w:tcPr>
+          <w:p>
+            <w:pPr>
+              <w:pStyle w:val="Textosinformato"/>
+              <w:jc w:val="center"/>
+              <w:rPr>
+                <w:rFonts w:asciiTheme="minorHAnsi" w:hAnsiTheme="minorHAnsi" w:cs="Arial"/>
+                <w:sz w:val="22"/>
+                <w:szCs w:val="22"/>
+              </w:rPr>
+            </w:pPr>
+            <w:proofErr w:type="spellStart"/>
+            <w:r>
+              <w:rPr>
+                <w:rFonts w:asciiTheme="minorHAnsi" w:hAnsiTheme="minorHAnsi" w:cs="Arial"/>
+                <w:sz w:val="22"/>
+                <w:szCs w:val="22"/>
+              </w:rPr>
+              <w:t>Obs</w:t>
+            </w:r>
+            <w:proofErr w:type="spellEnd"/>
+            <w:r>
+              <w:rPr>
+                <w:rFonts w:asciiTheme="minorHAnsi" w:hAnsiTheme="minorHAnsi" w:cs="Arial"/>
+                <w:sz w:val="22"/>
+                <w:szCs w:val="22"/>
+              </w:rPr>
+              <w:t>.</w:t>
+            </w:r>
+          </w:p>
+        </w:tc>
+      </w:tr>
+      <w:tr>
+        <w:trPr>
+          <w:trHeight w:val="416"/>
+        </w:trPr>
+        <w:tc>
+          <w:tcPr>
+            <w:tcW w:w="0" w:type="auto"/>
+          </w:tcPr>
+          <w:p>
+            <w:pPr>
+              <w:pStyle w:val="Textosinformato"/>
+              <w:jc w:val="center"/>
+              <w:rPr>
+                <w:rFonts w:asciiTheme="minorHAnsi" w:hAnsiTheme="minorHAnsi" w:cs="Arial"/>
+                <w:sz w:val="22"/>
+                <w:szCs w:val="22"/>
+              </w:rPr>
+            </w:pPr>
+            <w:r>
+              <w:rPr>
+                <w:rFonts w:asciiTheme="minorHAnsi" w:hAnsiTheme="minorHAnsi" w:cs="Arial"/>
+                <w:sz w:val="22"/>
+                <w:szCs w:val="22"/>
+              </w:rPr>
+              <w:t>2</w:t>
+            </w:r>
+            <w:r>
+              <w:rPr>
+                <w:rFonts w:asciiTheme="minorHAnsi" w:hAnsiTheme="minorHAnsi" w:cs="Arial"/>
+                <w:sz w:val="22"/>
+                <w:szCs w:val="22"/>
+              </w:rPr>
+              <w:t>1</w:t>
+            </w:r>
+          </w:p>
+        </w:tc>
+        <w:tc>
+          <w:tcPr>
+            <w:tcW w:w="2962" w:type="dxa"/>
+          </w:tcPr>
+          <w:p>
+            <w:pPr>
+              <w:pStyle w:val="Textosinformato"/>
+              <w:rPr>
+                <w:rFonts w:asciiTheme="minorHAnsi" w:hAnsiTheme="minorHAnsi" w:cs="Arial"/>
+                <w:sz w:val="22"/>
+                <w:szCs w:val="22"/>
+              </w:rPr>
+            </w:pPr>
+            <w:r>
+              <w:rPr>
+                <w:rFonts w:asciiTheme="minorHAnsi" w:hAnsiTheme="minorHAnsi" w:cs="Arial"/>
+                <w:sz w:val="22"/>
+                <w:szCs w:val="22"/>
+              </w:rPr>
+              <w:t>En el nombre del proyecto ingresar solo números: 123542334</w:t>
+            </w:r>
+          </w:p>
+        </w:tc>
+        <w:tc>
+          <w:tcPr>
+            <w:tcW w:w="3544" w:type="dxa"/>
+          </w:tcPr>
+          <w:p>
+            <w:pPr>
+              <w:pStyle w:val="Textosinformato"/>
+              <w:rPr>
+                <w:rFonts w:asciiTheme="minorHAnsi" w:hAnsiTheme="minorHAnsi" w:cs="Arial"/>
+                <w:sz w:val="22"/>
+                <w:szCs w:val="22"/>
+              </w:rPr>
+            </w:pPr>
+            <w:r>
+              <w:rPr>
+                <w:rFonts w:asciiTheme="minorHAnsi" w:hAnsiTheme="minorHAnsi" w:cs="Arial"/>
+                <w:sz w:val="22"/>
+                <w:szCs w:val="22"/>
+              </w:rPr>
+              <w:t>Permite ingresar nombre de proyecto</w:t>
+            </w:r>
+            <w:r>
+              <w:rPr>
+                <w:rFonts w:asciiTheme="minorHAnsi" w:hAnsiTheme="minorHAnsi" w:cs="Arial"/>
+                <w:sz w:val="22"/>
+                <w:szCs w:val="22"/>
+              </w:rPr>
+              <w:t>.</w:t>
+            </w:r>
+          </w:p>
+        </w:tc>
+        <w:tc>
+          <w:tcPr>
+            <w:tcW w:w="1413" w:type="dxa"/>
+          </w:tcPr>
+          <w:p>
+            <w:pPr>
+              <w:pStyle w:val="Textosinformato"/>
+              <w:rPr>
+                <w:rFonts w:asciiTheme="minorHAnsi" w:hAnsiTheme="minorHAnsi" w:cs="Arial"/>
+                <w:sz w:val="22"/>
+                <w:szCs w:val="22"/>
+              </w:rPr>
+            </w:pPr>
+            <w:r>
+              <w:rPr>
+                <w:rFonts w:asciiTheme="minorHAnsi" w:hAnsiTheme="minorHAnsi" w:cs="Arial"/>
+                <w:sz w:val="22"/>
+                <w:szCs w:val="22"/>
+              </w:rPr>
+              <w:t>-</w:t>
+            </w:r>
+            <w:r>
+              <w:rPr>
+                <w:rFonts w:asciiTheme="minorHAnsi" w:hAnsiTheme="minorHAnsi" w:cs="Arial"/>
+                <w:sz w:val="22"/>
+                <w:szCs w:val="22"/>
+              </w:rPr>
+              <w:t xml:space="preserve"> Ocurrió</w:t>
+            </w:r>
+          </w:p>
+        </w:tc>
+        <w:tc>
+          <w:tcPr>
+            <w:tcW w:w="924" w:type="dxa"/>
+          </w:tcPr>
+          <w:p>
+            <w:pPr>
+              <w:pStyle w:val="Textosinformato"/>
+              <w:jc w:val="center"/>
+              <w:rPr>
+                <w:rFonts w:asciiTheme="minorHAnsi" w:hAnsiTheme="minorHAnsi" w:cs="Arial"/>
+                <w:sz w:val="22"/>
+                <w:szCs w:val="22"/>
+              </w:rPr>
+            </w:pPr>
+          </w:p>
+        </w:tc>
+      </w:tr>
+      <w:tr>
+        <w:trPr>
+          <w:trHeight w:val="416"/>
+        </w:trPr>
+        <w:tc>
+          <w:tcPr>
+            <w:tcW w:w="0" w:type="auto"/>
+          </w:tcPr>
+          <w:p>
+            <w:pPr>
+              <w:pStyle w:val="Textosinformato"/>
+              <w:jc w:val="center"/>
+              <w:rPr>
+                <w:rFonts w:asciiTheme="minorHAnsi" w:hAnsiTheme="minorHAnsi" w:cs="Arial"/>
+                <w:sz w:val="22"/>
+                <w:szCs w:val="22"/>
+              </w:rPr>
+            </w:pPr>
+            <w:r>
+              <w:rPr>
+                <w:rFonts w:asciiTheme="minorHAnsi" w:hAnsiTheme="minorHAnsi" w:cs="Arial"/>
+                <w:sz w:val="22"/>
+                <w:szCs w:val="22"/>
+              </w:rPr>
+              <w:t>2</w:t>
+            </w:r>
+            <w:r>
+              <w:rPr>
+                <w:rFonts w:asciiTheme="minorHAnsi" w:hAnsiTheme="minorHAnsi" w:cs="Arial"/>
+                <w:sz w:val="22"/>
+                <w:szCs w:val="22"/>
+              </w:rPr>
+              <w:t>2</w:t>
+            </w:r>
+          </w:p>
+        </w:tc>
+        <w:tc>
+          <w:tcPr>
+            <w:tcW w:w="2962" w:type="dxa"/>
+          </w:tcPr>
+          <w:p>
+            <w:pPr>
+              <w:pStyle w:val="Textosinformato"/>
+              <w:rPr>
+                <w:rFonts w:asciiTheme="minorHAnsi" w:hAnsiTheme="minorHAnsi" w:cs="Arial"/>
+                <w:sz w:val="22"/>
+                <w:szCs w:val="22"/>
+              </w:rPr>
+            </w:pPr>
+            <w:r>
+              <w:rPr>
+                <w:rFonts w:asciiTheme="minorHAnsi" w:hAnsiTheme="minorHAnsi" w:cs="Arial"/>
+                <w:sz w:val="22"/>
+                <w:szCs w:val="22"/>
+              </w:rPr>
+              <w:t>En el nombre del proyecto ingresar: %</w:t>
+            </w:r>
+          </w:p>
+        </w:tc>
+        <w:tc>
+          <w:tcPr>
+            <w:tcW w:w="3544" w:type="dxa"/>
+          </w:tcPr>
+          <w:p>
+            <w:pPr>
+              <w:pStyle w:val="Textosinformato"/>
+              <w:rPr>
+                <w:rFonts w:asciiTheme="minorHAnsi" w:hAnsiTheme="minorHAnsi" w:cs="Arial"/>
+                <w:sz w:val="22"/>
+                <w:szCs w:val="22"/>
+              </w:rPr>
+            </w:pPr>
+            <w:r>
+              <w:rPr>
+                <w:rFonts w:asciiTheme="minorHAnsi" w:hAnsiTheme="minorHAnsi" w:cs="Arial"/>
+                <w:sz w:val="22"/>
+                <w:szCs w:val="22"/>
+              </w:rPr>
+              <w:t>El sistema no permite validación</w:t>
+            </w:r>
+          </w:p>
+        </w:tc>
+        <w:tc>
+          <w:tcPr>
+            <w:tcW w:w="1413" w:type="dxa"/>
+          </w:tcPr>
+          <w:p>
+            <w:pPr>
+              <w:pStyle w:val="Textosinformato"/>
+              <w:rPr>
+                <w:rFonts w:asciiTheme="minorHAnsi" w:hAnsiTheme="minorHAnsi" w:cs="Arial"/>
+                <w:sz w:val="22"/>
+                <w:szCs w:val="22"/>
+              </w:rPr>
+            </w:pPr>
+            <w:r>
+              <w:rPr>
+                <w:rFonts w:asciiTheme="minorHAnsi" w:hAnsiTheme="minorHAnsi" w:cs="Arial"/>
+                <w:sz w:val="22"/>
+                <w:szCs w:val="22"/>
+              </w:rPr>
+              <w:t>-</w:t>
+            </w:r>
+            <w:r>
+              <w:rPr>
+                <w:rFonts w:asciiTheme="minorHAnsi" w:hAnsiTheme="minorHAnsi" w:cs="Arial"/>
+                <w:sz w:val="22"/>
+                <w:szCs w:val="22"/>
+              </w:rPr>
+              <w:t xml:space="preserve"> No ocurrió</w:t>
+            </w:r>
+          </w:p>
+        </w:tc>
+        <w:tc>
+          <w:tcPr>
+            <w:tcW w:w="924" w:type="dxa"/>
+          </w:tcPr>
+          <w:p>
+            <w:pPr>
+              <w:pStyle w:val="Textosinformato"/>
+              <w:jc w:val="center"/>
+              <w:rPr>
+                <w:rFonts w:asciiTheme="minorHAnsi" w:hAnsiTheme="minorHAnsi" w:cs="Arial"/>
+                <w:sz w:val="22"/>
+                <w:szCs w:val="22"/>
+              </w:rPr>
+            </w:pPr>
+          </w:p>
+        </w:tc>
+      </w:tr>
+      <w:tr>
+        <w:trPr>
+          <w:trHeight w:val="416"/>
+        </w:trPr>
+        <w:tc>
+          <w:tcPr>
+            <w:tcW w:w="0" w:type="auto"/>
+          </w:tcPr>
+          <w:p>
+            <w:pPr>
+              <w:pStyle w:val="Textosinformato"/>
+              <w:jc w:val="center"/>
+              <w:rPr>
+                <w:rFonts w:asciiTheme="minorHAnsi" w:hAnsiTheme="minorHAnsi" w:cs="Arial"/>
+                <w:sz w:val="22"/>
+                <w:szCs w:val="22"/>
+              </w:rPr>
+            </w:pPr>
+            <w:r>
+              <w:rPr>
+                <w:rFonts w:asciiTheme="minorHAnsi" w:hAnsiTheme="minorHAnsi" w:cs="Arial"/>
+                <w:sz w:val="22"/>
+                <w:szCs w:val="22"/>
+              </w:rPr>
+              <w:t>2</w:t>
+            </w:r>
+            <w:r>
+              <w:rPr>
+                <w:rFonts w:asciiTheme="minorHAnsi" w:hAnsiTheme="minorHAnsi" w:cs="Arial"/>
+                <w:sz w:val="22"/>
+                <w:szCs w:val="22"/>
+              </w:rPr>
+              <w:t>3</w:t>
+            </w:r>
+          </w:p>
+        </w:tc>
+        <w:tc>
+          <w:tcPr>
+            <w:tcW w:w="2962" w:type="dxa"/>
+          </w:tcPr>
+          <w:p>
+            <w:pPr>
+              <w:pStyle w:val="Textosinformato"/>
+              <w:rPr>
+                <w:rFonts w:asciiTheme="minorHAnsi" w:hAnsiTheme="minorHAnsi" w:cs="Arial"/>
+                <w:sz w:val="22"/>
+                <w:szCs w:val="22"/>
+              </w:rPr>
+            </w:pPr>
+            <w:r>
+              <w:rPr>
+                <w:rFonts w:asciiTheme="minorHAnsi" w:hAnsiTheme="minorHAnsi" w:cs="Arial"/>
+                <w:sz w:val="22"/>
+                <w:szCs w:val="22"/>
+              </w:rPr>
+              <w:t>Ingresar un texto de 101</w:t>
+            </w:r>
+            <w:r>
+              <w:rPr>
+                <w:rFonts w:asciiTheme="minorHAnsi" w:hAnsiTheme="minorHAnsi" w:cs="Arial"/>
+                <w:sz w:val="22"/>
+                <w:szCs w:val="22"/>
+              </w:rPr>
+              <w:t xml:space="preserve"> caracteres en “Descripción del proyecto”</w:t>
+            </w:r>
+          </w:p>
+        </w:tc>
+        <w:tc>
+          <w:tcPr>
+            <w:tcW w:w="3544" w:type="dxa"/>
+          </w:tcPr>
+          <w:p>
+            <w:pPr>
+              <w:pStyle w:val="Textosinformato"/>
+              <w:rPr>
+                <w:rFonts w:asciiTheme="minorHAnsi" w:hAnsiTheme="minorHAnsi" w:cs="Arial"/>
+                <w:sz w:val="22"/>
+                <w:szCs w:val="22"/>
+              </w:rPr>
+            </w:pPr>
+            <w:r>
+              <w:rPr>
+                <w:rFonts w:asciiTheme="minorHAnsi" w:hAnsiTheme="minorHAnsi" w:cs="Arial"/>
+                <w:sz w:val="22"/>
+                <w:szCs w:val="22"/>
+              </w:rPr>
+              <w:t xml:space="preserve">El sistema </w:t>
+            </w:r>
+            <w:r>
+              <w:rPr>
+                <w:rFonts w:asciiTheme="minorHAnsi" w:hAnsiTheme="minorHAnsi" w:cs="Arial"/>
+                <w:sz w:val="22"/>
+                <w:szCs w:val="22"/>
+              </w:rPr>
+              <w:t xml:space="preserve">no </w:t>
+            </w:r>
+            <w:r>
+              <w:rPr>
+                <w:rFonts w:asciiTheme="minorHAnsi" w:hAnsiTheme="minorHAnsi" w:cs="Arial"/>
+                <w:sz w:val="22"/>
+                <w:szCs w:val="22"/>
+              </w:rPr>
+              <w:t xml:space="preserve">permite ingresar texto </w:t>
+            </w:r>
+          </w:p>
+        </w:tc>
+        <w:tc>
+          <w:tcPr>
+            <w:tcW w:w="1413" w:type="dxa"/>
+          </w:tcPr>
+          <w:p>
+            <w:pPr>
+              <w:pStyle w:val="Textosinformato"/>
+              <w:rPr>
+                <w:rFonts w:asciiTheme="minorHAnsi" w:hAnsiTheme="minorHAnsi" w:cs="Arial"/>
+                <w:sz w:val="22"/>
+                <w:szCs w:val="22"/>
+              </w:rPr>
+            </w:pPr>
+            <w:r>
+              <w:rPr>
+                <w:rFonts w:asciiTheme="minorHAnsi" w:hAnsiTheme="minorHAnsi" w:cs="Arial"/>
+                <w:sz w:val="22"/>
+                <w:szCs w:val="22"/>
+              </w:rPr>
+              <w:t>-</w:t>
+            </w:r>
+            <w:r>
+              <w:rPr>
+                <w:rFonts w:asciiTheme="minorHAnsi" w:hAnsiTheme="minorHAnsi" w:cs="Arial"/>
+                <w:sz w:val="22"/>
+                <w:szCs w:val="22"/>
+              </w:rPr>
+              <w:t xml:space="preserve"> No ocurrió</w:t>
+            </w:r>
+          </w:p>
+        </w:tc>
+        <w:tc>
+          <w:tcPr>
+            <w:tcW w:w="924" w:type="dxa"/>
+          </w:tcPr>
+          <w:p>
+            <w:pPr>
+              <w:pStyle w:val="Textosinformato"/>
+              <w:jc w:val="center"/>
+              <w:rPr>
+                <w:rFonts w:asciiTheme="minorHAnsi" w:hAnsiTheme="minorHAnsi" w:cs="Arial"/>
+                <w:sz w:val="22"/>
+                <w:szCs w:val="22"/>
+              </w:rPr>
+            </w:pPr>
+          </w:p>
+        </w:tc>
+      </w:tr>
+      <w:tr>
+        <w:trPr>
+          <w:trHeight w:val="416"/>
+        </w:trPr>
+        <w:tc>
+          <w:tcPr>
+            <w:tcW w:w="0" w:type="auto"/>
+          </w:tcPr>
+          <w:p>
+            <w:pPr>
+              <w:pStyle w:val="Textosinformato"/>
+              <w:jc w:val="center"/>
+              <w:rPr>
+                <w:rFonts w:asciiTheme="minorHAnsi" w:hAnsiTheme="minorHAnsi" w:cs="Arial"/>
+                <w:sz w:val="22"/>
+                <w:szCs w:val="22"/>
+              </w:rPr>
+            </w:pPr>
+            <w:r>
+              <w:rPr>
+                <w:rFonts w:asciiTheme="minorHAnsi" w:hAnsiTheme="minorHAnsi" w:cs="Arial"/>
+                <w:sz w:val="22"/>
+                <w:szCs w:val="22"/>
+              </w:rPr>
+              <w:t>2</w:t>
+            </w:r>
+            <w:r>
+              <w:rPr>
+                <w:rFonts w:asciiTheme="minorHAnsi" w:hAnsiTheme="minorHAnsi" w:cs="Arial"/>
+                <w:sz w:val="22"/>
+                <w:szCs w:val="22"/>
+              </w:rPr>
+              <w:t>4</w:t>
+            </w:r>
+          </w:p>
+        </w:tc>
+        <w:tc>
+          <w:tcPr>
+            <w:tcW w:w="2962" w:type="dxa"/>
+          </w:tcPr>
+          <w:p>
+            <w:pPr>
+              <w:pStyle w:val="Textosinformato"/>
+              <w:rPr>
+                <w:rFonts w:asciiTheme="minorHAnsi" w:hAnsiTheme="minorHAnsi" w:cs="Arial"/>
+                <w:sz w:val="22"/>
+                <w:szCs w:val="22"/>
+              </w:rPr>
+            </w:pPr>
+            <w:r>
+              <w:rPr>
+                <w:rFonts w:asciiTheme="minorHAnsi" w:hAnsiTheme="minorHAnsi" w:cs="Arial"/>
+                <w:sz w:val="22"/>
+                <w:szCs w:val="22"/>
+              </w:rPr>
+              <w:t>Desplegar</w:t>
+            </w:r>
+            <w:r>
+              <w:rPr>
+                <w:rFonts w:asciiTheme="minorHAnsi" w:hAnsiTheme="minorHAnsi" w:cs="Arial"/>
+                <w:sz w:val="22"/>
+                <w:szCs w:val="22"/>
+              </w:rPr>
+              <w:t xml:space="preserve"> combo box para seleccionar inspector </w:t>
+            </w:r>
+          </w:p>
+        </w:tc>
+        <w:tc>
+          <w:tcPr>
+            <w:tcW w:w="3544" w:type="dxa"/>
+          </w:tcPr>
+          <w:p>
+            <w:pPr>
+              <w:pStyle w:val="Textosinformato"/>
+              <w:rPr>
+                <w:rFonts w:asciiTheme="minorHAnsi" w:hAnsiTheme="minorHAnsi" w:cs="Arial"/>
+                <w:sz w:val="22"/>
+                <w:szCs w:val="22"/>
+              </w:rPr>
+            </w:pPr>
+            <w:r>
+              <w:rPr>
+                <w:rFonts w:asciiTheme="minorHAnsi" w:hAnsiTheme="minorHAnsi" w:cs="Arial"/>
+                <w:sz w:val="22"/>
+                <w:szCs w:val="22"/>
+              </w:rPr>
+              <w:t>D</w:t>
+            </w:r>
+            <w:r>
+              <w:rPr>
+                <w:rFonts w:asciiTheme="minorHAnsi" w:hAnsiTheme="minorHAnsi" w:cs="Arial"/>
+                <w:sz w:val="22"/>
+                <w:szCs w:val="22"/>
+              </w:rPr>
+              <w:t>eben salir todos los inspectores que estén registrados en la base de datos</w:t>
+            </w:r>
+            <w:r>
+              <w:rPr>
+                <w:rFonts w:asciiTheme="minorHAnsi" w:hAnsiTheme="minorHAnsi" w:cs="Arial"/>
+                <w:sz w:val="22"/>
+                <w:szCs w:val="22"/>
+              </w:rPr>
+              <w:t>.</w:t>
+            </w:r>
+          </w:p>
+        </w:tc>
+        <w:tc>
+          <w:tcPr>
+            <w:tcW w:w="1413" w:type="dxa"/>
+          </w:tcPr>
+          <w:p>
+            <w:pPr>
+              <w:pStyle w:val="Textosinformato"/>
+              <w:rPr>
+                <w:rFonts w:asciiTheme="minorHAnsi" w:hAnsiTheme="minorHAnsi" w:cs="Arial"/>
+                <w:sz w:val="22"/>
+                <w:szCs w:val="22"/>
+              </w:rPr>
+            </w:pPr>
+            <w:r>
+              <w:rPr>
+                <w:rFonts w:asciiTheme="minorHAnsi" w:hAnsiTheme="minorHAnsi" w:cs="Arial"/>
+                <w:sz w:val="22"/>
+                <w:szCs w:val="22"/>
+              </w:rPr>
+              <w:t>-</w:t>
+            </w:r>
+            <w:r>
+              <w:rPr>
+                <w:rFonts w:asciiTheme="minorHAnsi" w:hAnsiTheme="minorHAnsi" w:cs="Arial"/>
+                <w:sz w:val="22"/>
+                <w:szCs w:val="22"/>
+              </w:rPr>
+              <w:t xml:space="preserve"> </w:t>
+            </w:r>
+            <w:r>
+              <w:rPr>
+                <w:rFonts w:asciiTheme="minorHAnsi" w:hAnsiTheme="minorHAnsi" w:cs="Arial"/>
+                <w:sz w:val="22"/>
+                <w:szCs w:val="22"/>
+              </w:rPr>
+              <w:t>O</w:t>
+            </w:r>
+            <w:r>
+              <w:rPr>
+                <w:rFonts w:asciiTheme="minorHAnsi" w:hAnsiTheme="minorHAnsi" w:cs="Arial"/>
+                <w:sz w:val="22"/>
+                <w:szCs w:val="22"/>
+              </w:rPr>
+              <w:t>currió</w:t>
+            </w:r>
+          </w:p>
+        </w:tc>
+        <w:tc>
+          <w:tcPr>
+            <w:tcW w:w="924" w:type="dxa"/>
+          </w:tcPr>
+          <w:p>
+            <w:pPr>
+              <w:pStyle w:val="Textosinformato"/>
+              <w:jc w:val="center"/>
+              <w:rPr>
+                <w:rFonts w:asciiTheme="minorHAnsi" w:hAnsiTheme="minorHAnsi" w:cs="Arial"/>
+                <w:sz w:val="22"/>
+                <w:szCs w:val="22"/>
+              </w:rPr>
+            </w:pPr>
+          </w:p>
+        </w:tc>
+      </w:tr>
+      <w:tr>
+        <w:trPr>
+          <w:trHeight w:val="416"/>
+        </w:trPr>
+        <w:tc>
+          <w:tcPr>
+            <w:tcW w:w="0" w:type="auto"/>
+          </w:tcPr>
+          <w:p>
+            <w:pPr>
+              <w:pStyle w:val="Textosinformato"/>
+              <w:jc w:val="center"/>
+              <w:rPr>
+                <w:rFonts w:asciiTheme="minorHAnsi" w:hAnsiTheme="minorHAnsi" w:cs="Arial"/>
+                <w:sz w:val="22"/>
+                <w:szCs w:val="22"/>
+              </w:rPr>
+            </w:pPr>
+            <w:r>
+              <w:rPr>
+                <w:rFonts w:asciiTheme="minorHAnsi" w:hAnsiTheme="minorHAnsi" w:cs="Arial"/>
+                <w:sz w:val="22"/>
+                <w:szCs w:val="22"/>
+              </w:rPr>
+              <w:t>2</w:t>
+            </w:r>
+            <w:r>
+              <w:rPr>
+                <w:rFonts w:asciiTheme="minorHAnsi" w:hAnsiTheme="minorHAnsi" w:cs="Arial"/>
+                <w:sz w:val="22"/>
+                <w:szCs w:val="22"/>
+              </w:rPr>
+              <w:t>6</w:t>
+            </w:r>
+          </w:p>
+        </w:tc>
+        <w:tc>
+          <w:tcPr>
+            <w:tcW w:w="2962" w:type="dxa"/>
+          </w:tcPr>
+          <w:p>
+            <w:pPr>
+              <w:pStyle w:val="Textosinformato"/>
+              <w:rPr>
+                <w:rFonts w:asciiTheme="minorHAnsi" w:hAnsiTheme="minorHAnsi" w:cs="Arial"/>
+                <w:sz w:val="22"/>
+                <w:szCs w:val="22"/>
+              </w:rPr>
+            </w:pPr>
+            <w:r>
+              <w:rPr>
+                <w:rFonts w:asciiTheme="minorHAnsi" w:hAnsiTheme="minorHAnsi" w:cs="Arial"/>
+                <w:sz w:val="22"/>
+                <w:szCs w:val="22"/>
+              </w:rPr>
+              <w:t>Presionar botón “+” al agregar un servicio</w:t>
+            </w:r>
+          </w:p>
+        </w:tc>
+        <w:tc>
+          <w:tcPr>
+            <w:tcW w:w="3544" w:type="dxa"/>
+          </w:tcPr>
+          <w:p>
+            <w:pPr>
+              <w:pStyle w:val="Textosinformato"/>
+              <w:rPr>
+                <w:rFonts w:asciiTheme="minorHAnsi" w:hAnsiTheme="minorHAnsi" w:cs="Arial"/>
+                <w:sz w:val="22"/>
+                <w:szCs w:val="22"/>
+              </w:rPr>
+            </w:pPr>
+            <w:r>
+              <w:rPr>
+                <w:rFonts w:asciiTheme="minorHAnsi" w:hAnsiTheme="minorHAnsi" w:cs="Arial"/>
+                <w:sz w:val="22"/>
+                <w:szCs w:val="22"/>
+              </w:rPr>
+              <w:t>Debe ingresarse mínimo 1 y máximo 5 servicios a la vez.</w:t>
+            </w:r>
+          </w:p>
+        </w:tc>
+        <w:tc>
+          <w:tcPr>
+            <w:tcW w:w="1413" w:type="dxa"/>
+          </w:tcPr>
+          <w:p>
+            <w:pPr>
+              <w:pStyle w:val="Textosinformato"/>
+              <w:rPr>
+                <w:rFonts w:asciiTheme="minorHAnsi" w:hAnsiTheme="minorHAnsi" w:cs="Arial"/>
+                <w:sz w:val="22"/>
+                <w:szCs w:val="22"/>
+              </w:rPr>
+            </w:pPr>
+            <w:r>
+              <w:rPr>
+                <w:rFonts w:asciiTheme="minorHAnsi" w:hAnsiTheme="minorHAnsi" w:cs="Arial"/>
+                <w:sz w:val="22"/>
+                <w:szCs w:val="22"/>
+              </w:rPr>
+              <w:t>-</w:t>
+            </w:r>
+            <w:r>
+              <w:rPr>
+                <w:rFonts w:asciiTheme="minorHAnsi" w:hAnsiTheme="minorHAnsi" w:cs="Arial"/>
+                <w:sz w:val="22"/>
+                <w:szCs w:val="22"/>
+              </w:rPr>
+              <w:t xml:space="preserve"> Ocurrió</w:t>
+            </w:r>
+          </w:p>
+        </w:tc>
+        <w:tc>
+          <w:tcPr>
+            <w:tcW w:w="924" w:type="dxa"/>
+          </w:tcPr>
+          <w:p>
+            <w:pPr>
+              <w:pStyle w:val="Textosinformato"/>
+              <w:jc w:val="center"/>
+              <w:rPr>
+                <w:rFonts w:asciiTheme="minorHAnsi" w:hAnsiTheme="minorHAnsi" w:cs="Arial"/>
+                <w:sz w:val="22"/>
+                <w:szCs w:val="22"/>
+              </w:rPr>
+            </w:pPr>
+          </w:p>
+        </w:tc>
+      </w:tr>
+      <w:tr>
+        <w:trPr>
+          <w:trHeight w:val="416"/>
+        </w:trPr>
+        <w:tc>
+          <w:tcPr>
+            <w:tcW w:w="0" w:type="auto"/>
+          </w:tcPr>
+          <w:p>
+            <w:pPr>
+              <w:pStyle w:val="Textosinformato"/>
+              <w:jc w:val="center"/>
+              <w:rPr>
+                <w:rFonts w:asciiTheme="minorHAnsi" w:hAnsiTheme="minorHAnsi" w:cs="Arial"/>
+                <w:sz w:val="22"/>
+                <w:szCs w:val="22"/>
+              </w:rPr>
+            </w:pPr>
+            <w:r>
+              <w:rPr>
+                <w:rFonts w:asciiTheme="minorHAnsi" w:hAnsiTheme="minorHAnsi" w:cs="Arial"/>
+                <w:sz w:val="22"/>
+                <w:szCs w:val="22"/>
+              </w:rPr>
+              <w:t>2</w:t>
+            </w:r>
+            <w:r>
+              <w:rPr>
+                <w:rFonts w:asciiTheme="minorHAnsi" w:hAnsiTheme="minorHAnsi" w:cs="Arial"/>
+                <w:sz w:val="22"/>
+                <w:szCs w:val="22"/>
+              </w:rPr>
+              <w:t>7</w:t>
+            </w:r>
+          </w:p>
+        </w:tc>
+        <w:tc>
+          <w:tcPr>
+            <w:tcW w:w="2962" w:type="dxa"/>
+          </w:tcPr>
+          <w:p>
+            <w:pPr>
+              <w:pStyle w:val="Textosinformato"/>
+              <w:rPr>
+                <w:rFonts w:asciiTheme="minorHAnsi" w:hAnsiTheme="minorHAnsi" w:cs="Arial"/>
+                <w:sz w:val="22"/>
+                <w:szCs w:val="22"/>
+              </w:rPr>
+            </w:pPr>
+            <w:r>
+              <w:rPr>
+                <w:rFonts w:asciiTheme="minorHAnsi" w:hAnsiTheme="minorHAnsi" w:cs="Arial"/>
+                <w:sz w:val="22"/>
+                <w:szCs w:val="22"/>
+              </w:rPr>
+              <w:t>Verificar Fecha de inicio</w:t>
+            </w:r>
+          </w:p>
+        </w:tc>
+        <w:tc>
+          <w:tcPr>
+            <w:tcW w:w="3544" w:type="dxa"/>
+          </w:tcPr>
+          <w:p>
+            <w:pPr>
+              <w:pStyle w:val="Textosinformato"/>
+              <w:rPr>
+                <w:rFonts w:asciiTheme="minorHAnsi" w:hAnsiTheme="minorHAnsi" w:cs="Arial"/>
+                <w:sz w:val="22"/>
+                <w:szCs w:val="22"/>
+              </w:rPr>
+            </w:pPr>
+            <w:r>
+              <w:rPr>
+                <w:rFonts w:asciiTheme="minorHAnsi" w:hAnsiTheme="minorHAnsi" w:cs="Arial"/>
+                <w:sz w:val="22"/>
+                <w:szCs w:val="22"/>
+              </w:rPr>
+              <w:t>Debe aparecer la fecha actual del sistema</w:t>
+            </w:r>
+            <w:r>
+              <w:rPr>
+                <w:rFonts w:asciiTheme="minorHAnsi" w:hAnsiTheme="minorHAnsi" w:cs="Arial"/>
+                <w:sz w:val="22"/>
+                <w:szCs w:val="22"/>
+              </w:rPr>
+              <w:t>.</w:t>
+            </w:r>
+          </w:p>
+        </w:tc>
+        <w:tc>
+          <w:tcPr>
+            <w:tcW w:w="1413" w:type="dxa"/>
+          </w:tcPr>
+          <w:p>
+            <w:pPr>
+              <w:pStyle w:val="Textosinformato"/>
+              <w:rPr>
+                <w:rFonts w:asciiTheme="minorHAnsi" w:hAnsiTheme="minorHAnsi" w:cs="Arial"/>
+                <w:sz w:val="22"/>
+                <w:szCs w:val="22"/>
+              </w:rPr>
+            </w:pPr>
+            <w:r>
+              <w:rPr>
+                <w:rFonts w:asciiTheme="minorHAnsi" w:hAnsiTheme="minorHAnsi" w:cs="Arial"/>
+                <w:sz w:val="22"/>
+                <w:szCs w:val="22"/>
+              </w:rPr>
+              <w:t>-</w:t>
+            </w:r>
+            <w:r>
+              <w:rPr>
+                <w:rFonts w:asciiTheme="minorHAnsi" w:hAnsiTheme="minorHAnsi" w:cs="Arial"/>
+                <w:sz w:val="22"/>
+                <w:szCs w:val="22"/>
+              </w:rPr>
+              <w:t xml:space="preserve"> Ocurrió</w:t>
+            </w:r>
+          </w:p>
+        </w:tc>
+        <w:tc>
+          <w:tcPr>
+            <w:tcW w:w="924" w:type="dxa"/>
+          </w:tcPr>
+          <w:p>
+            <w:pPr>
+              <w:pStyle w:val="Textosinformato"/>
+              <w:jc w:val="center"/>
+              <w:rPr>
+                <w:rFonts w:asciiTheme="minorHAnsi" w:hAnsiTheme="minorHAnsi" w:cs="Arial"/>
+                <w:sz w:val="22"/>
+                <w:szCs w:val="22"/>
+              </w:rPr>
+            </w:pPr>
+          </w:p>
+        </w:tc>
+      </w:tr>
+      <w:tr>
+        <w:trPr>
+          <w:trHeight w:val="416"/>
+        </w:trPr>
+        <w:tc>
+          <w:tcPr>
+            <w:tcW w:w="0" w:type="auto"/>
+          </w:tcPr>
+          <w:p>
+            <w:pPr>
+              <w:pStyle w:val="Textosinformato"/>
+              <w:jc w:val="center"/>
+              <w:rPr>
+                <w:rFonts w:asciiTheme="minorHAnsi" w:hAnsiTheme="minorHAnsi" w:cs="Arial"/>
+                <w:sz w:val="22"/>
+                <w:szCs w:val="22"/>
+              </w:rPr>
+            </w:pPr>
+            <w:r>
+              <w:rPr>
+                <w:rFonts w:asciiTheme="minorHAnsi" w:hAnsiTheme="minorHAnsi" w:cs="Arial"/>
+                <w:sz w:val="22"/>
+                <w:szCs w:val="22"/>
+              </w:rPr>
+              <w:t>2</w:t>
+            </w:r>
+            <w:r>
+              <w:rPr>
+                <w:rFonts w:asciiTheme="minorHAnsi" w:hAnsiTheme="minorHAnsi" w:cs="Arial"/>
+                <w:sz w:val="22"/>
+                <w:szCs w:val="22"/>
+              </w:rPr>
+              <w:t>8</w:t>
+            </w:r>
+          </w:p>
+        </w:tc>
+        <w:tc>
+          <w:tcPr>
+            <w:tcW w:w="2962" w:type="dxa"/>
+          </w:tcPr>
+          <w:p>
+            <w:pPr>
+              <w:pStyle w:val="Textosinformato"/>
+              <w:rPr>
+                <w:rFonts w:asciiTheme="minorHAnsi" w:hAnsiTheme="minorHAnsi" w:cs="Arial"/>
+                <w:sz w:val="22"/>
+                <w:szCs w:val="22"/>
+              </w:rPr>
+            </w:pPr>
+            <w:r>
+              <w:rPr>
+                <w:rFonts w:asciiTheme="minorHAnsi" w:hAnsiTheme="minorHAnsi" w:cs="Arial"/>
+                <w:sz w:val="22"/>
+                <w:szCs w:val="22"/>
+              </w:rPr>
+              <w:t>Verificar Fecha de termino</w:t>
+            </w:r>
+          </w:p>
+        </w:tc>
+        <w:tc>
+          <w:tcPr>
+            <w:tcW w:w="3544" w:type="dxa"/>
+          </w:tcPr>
+          <w:p>
+            <w:pPr>
+              <w:pStyle w:val="Textosinformato"/>
+              <w:rPr>
+                <w:rFonts w:asciiTheme="minorHAnsi" w:hAnsiTheme="minorHAnsi" w:cs="Arial"/>
+                <w:sz w:val="22"/>
+                <w:szCs w:val="22"/>
+              </w:rPr>
+            </w:pPr>
+            <w:r>
+              <w:rPr>
+                <w:rFonts w:asciiTheme="minorHAnsi" w:hAnsiTheme="minorHAnsi" w:cs="Arial"/>
+                <w:sz w:val="22"/>
+                <w:szCs w:val="22"/>
+              </w:rPr>
+              <w:t>Debe aparecer la fecha actual del sistema</w:t>
+            </w:r>
+            <w:r>
+              <w:rPr>
+                <w:rFonts w:asciiTheme="minorHAnsi" w:hAnsiTheme="minorHAnsi" w:cs="Arial"/>
+                <w:sz w:val="22"/>
+                <w:szCs w:val="22"/>
+              </w:rPr>
+              <w:t>.</w:t>
+            </w:r>
+          </w:p>
+        </w:tc>
+        <w:tc>
+          <w:tcPr>
+            <w:tcW w:w="1413" w:type="dxa"/>
+          </w:tcPr>
+          <w:p>
+            <w:pPr>
+              <w:pStyle w:val="Textosinformato"/>
+              <w:rPr>
+                <w:rFonts w:asciiTheme="minorHAnsi" w:hAnsiTheme="minorHAnsi" w:cs="Arial"/>
+                <w:sz w:val="22"/>
+                <w:szCs w:val="22"/>
+              </w:rPr>
+            </w:pPr>
+            <w:r>
+              <w:rPr>
+                <w:rFonts w:asciiTheme="minorHAnsi" w:hAnsiTheme="minorHAnsi" w:cs="Arial"/>
+                <w:sz w:val="22"/>
+                <w:szCs w:val="22"/>
+              </w:rPr>
+              <w:t>-</w:t>
+            </w:r>
+            <w:r>
+              <w:rPr>
+                <w:rFonts w:asciiTheme="minorHAnsi" w:hAnsiTheme="minorHAnsi" w:cs="Arial"/>
+                <w:sz w:val="22"/>
+                <w:szCs w:val="22"/>
+              </w:rPr>
+              <w:t xml:space="preserve"> Ocurrió</w:t>
+            </w:r>
+          </w:p>
+        </w:tc>
+        <w:tc>
+          <w:tcPr>
+            <w:tcW w:w="924" w:type="dxa"/>
+          </w:tcPr>
+          <w:p>
+            <w:pPr>
+              <w:pStyle w:val="Textosinformato"/>
+              <w:jc w:val="center"/>
+              <w:rPr>
+                <w:rFonts w:asciiTheme="minorHAnsi" w:hAnsiTheme="minorHAnsi" w:cs="Arial"/>
+                <w:sz w:val="22"/>
+                <w:szCs w:val="22"/>
+              </w:rPr>
+            </w:pPr>
+          </w:p>
+        </w:tc>
+      </w:tr>
+      <w:tr>
+        <w:trPr>
+          <w:trHeight w:val="416"/>
+        </w:trPr>
+        <w:tc>
+          <w:tcPr>
+            <w:tcW w:w="0" w:type="auto"/>
+          </w:tcPr>
+          <w:p>
+            <w:pPr>
+              <w:pStyle w:val="Textosinformato"/>
+              <w:jc w:val="center"/>
+              <w:rPr>
+                <w:rFonts w:asciiTheme="minorHAnsi" w:hAnsiTheme="minorHAnsi" w:cs="Arial"/>
+                <w:sz w:val="22"/>
+                <w:szCs w:val="22"/>
+              </w:rPr>
+            </w:pPr>
+            <w:r>
+              <w:rPr>
+                <w:rFonts w:asciiTheme="minorHAnsi" w:hAnsiTheme="minorHAnsi" w:cs="Arial"/>
+                <w:sz w:val="22"/>
+                <w:szCs w:val="22"/>
+              </w:rPr>
+              <w:t>2</w:t>
+            </w:r>
+            <w:r>
+              <w:rPr>
+                <w:rFonts w:asciiTheme="minorHAnsi" w:hAnsiTheme="minorHAnsi" w:cs="Arial"/>
+                <w:sz w:val="22"/>
+                <w:szCs w:val="22"/>
+              </w:rPr>
+              <w:t>9</w:t>
+            </w:r>
+          </w:p>
+        </w:tc>
+        <w:tc>
+          <w:tcPr>
+            <w:tcW w:w="2962" w:type="dxa"/>
+          </w:tcPr>
+          <w:p>
+            <w:pPr>
+              <w:pStyle w:val="Textosinformato"/>
+              <w:rPr>
+                <w:rFonts w:asciiTheme="minorHAnsi" w:hAnsiTheme="minorHAnsi" w:cs="Arial"/>
+                <w:sz w:val="22"/>
+                <w:szCs w:val="22"/>
+              </w:rPr>
+            </w:pPr>
+            <w:r>
+              <w:rPr>
+                <w:rFonts w:asciiTheme="minorHAnsi" w:hAnsiTheme="minorHAnsi" w:cs="Arial"/>
+                <w:sz w:val="22"/>
+                <w:szCs w:val="22"/>
+              </w:rPr>
+              <w:t xml:space="preserve">Ingresar </w:t>
+            </w:r>
+            <w:r>
+              <w:rPr>
+                <w:rFonts w:asciiTheme="minorHAnsi" w:hAnsiTheme="minorHAnsi" w:cs="Arial"/>
+                <w:sz w:val="22"/>
+                <w:szCs w:val="22"/>
+              </w:rPr>
+              <w:t>“</w:t>
+            </w:r>
+            <w:r>
+              <w:rPr>
+                <w:rFonts w:asciiTheme="minorHAnsi" w:hAnsiTheme="minorHAnsi" w:cs="Arial"/>
+                <w:sz w:val="22"/>
+                <w:szCs w:val="22"/>
+              </w:rPr>
+              <w:t>Fecha</w:t>
+            </w:r>
+            <w:r>
+              <w:rPr>
+                <w:rFonts w:asciiTheme="minorHAnsi" w:hAnsiTheme="minorHAnsi" w:cs="Arial"/>
+                <w:sz w:val="22"/>
+                <w:szCs w:val="22"/>
+              </w:rPr>
+              <w:t xml:space="preserve"> de inicio” anterior a la fecha actual del sistema</w:t>
+            </w:r>
+          </w:p>
+        </w:tc>
+        <w:tc>
+          <w:tcPr>
+            <w:tcW w:w="3544" w:type="dxa"/>
+          </w:tcPr>
+          <w:p>
+            <w:pPr>
+              <w:pStyle w:val="Textosinformato"/>
+              <w:rPr>
+                <w:rFonts w:asciiTheme="minorHAnsi" w:hAnsiTheme="minorHAnsi" w:cs="Arial"/>
+                <w:sz w:val="22"/>
+                <w:szCs w:val="22"/>
+              </w:rPr>
+            </w:pPr>
+            <w:r>
+              <w:rPr>
+                <w:rFonts w:asciiTheme="minorHAnsi" w:hAnsiTheme="minorHAnsi" w:cs="Arial"/>
+                <w:sz w:val="22"/>
+                <w:szCs w:val="22"/>
+              </w:rPr>
+              <w:t>El sistema no permite ingresar la fecha</w:t>
+            </w:r>
+          </w:p>
+        </w:tc>
+        <w:tc>
+          <w:tcPr>
+            <w:tcW w:w="1413" w:type="dxa"/>
+          </w:tcPr>
+          <w:p>
+            <w:pPr>
+              <w:pStyle w:val="Textosinformato"/>
+              <w:rPr>
+                <w:rFonts w:asciiTheme="minorHAnsi" w:hAnsiTheme="minorHAnsi" w:cs="Arial"/>
+                <w:sz w:val="22"/>
+                <w:szCs w:val="22"/>
+              </w:rPr>
+            </w:pPr>
+            <w:r>
+              <w:rPr>
+                <w:rFonts w:asciiTheme="minorHAnsi" w:hAnsiTheme="minorHAnsi" w:cs="Arial"/>
+                <w:sz w:val="22"/>
+                <w:szCs w:val="22"/>
+              </w:rPr>
+              <w:t>-</w:t>
+            </w:r>
+            <w:r>
+              <w:rPr>
+                <w:rFonts w:asciiTheme="minorHAnsi" w:hAnsiTheme="minorHAnsi" w:cs="Arial"/>
+                <w:sz w:val="22"/>
+                <w:szCs w:val="22"/>
+              </w:rPr>
+              <w:t xml:space="preserve"> No ocurrió</w:t>
+            </w:r>
+          </w:p>
+        </w:tc>
+        <w:tc>
+          <w:tcPr>
+            <w:tcW w:w="924" w:type="dxa"/>
+          </w:tcPr>
+          <w:p>
+            <w:pPr>
+              <w:pStyle w:val="Textosinformato"/>
+              <w:jc w:val="center"/>
+              <w:rPr>
+                <w:rFonts w:asciiTheme="minorHAnsi" w:hAnsiTheme="minorHAnsi" w:cs="Arial"/>
+                <w:sz w:val="22"/>
+                <w:szCs w:val="22"/>
+              </w:rPr>
+            </w:pPr>
+          </w:p>
+        </w:tc>
+      </w:tr>
+      <w:tr>
+        <w:trPr>
+          <w:trHeight w:val="416"/>
+        </w:trPr>
+        <w:tc>
+          <w:tcPr>
+            <w:tcW w:w="0" w:type="auto"/>
+          </w:tcPr>
+          <w:p>
+            <w:pPr>
+              <w:pStyle w:val="Textosinformato"/>
+              <w:jc w:val="center"/>
+              <w:rPr>
+                <w:rFonts w:asciiTheme="minorHAnsi" w:hAnsiTheme="minorHAnsi" w:cs="Arial"/>
+                <w:sz w:val="22"/>
+                <w:szCs w:val="22"/>
+              </w:rPr>
+            </w:pPr>
+            <w:r>
+              <w:rPr>
+                <w:rFonts w:asciiTheme="minorHAnsi" w:hAnsiTheme="minorHAnsi" w:cs="Arial"/>
+                <w:sz w:val="22"/>
+                <w:szCs w:val="22"/>
+              </w:rPr>
+              <w:t>3</w:t>
+            </w:r>
+            <w:r>
+              <w:rPr>
+                <w:rFonts w:asciiTheme="minorHAnsi" w:hAnsiTheme="minorHAnsi" w:cs="Arial"/>
+                <w:sz w:val="22"/>
+                <w:szCs w:val="22"/>
+              </w:rPr>
+              <w:t>0</w:t>
+            </w:r>
+          </w:p>
+        </w:tc>
+        <w:tc>
+          <w:tcPr>
+            <w:tcW w:w="2962" w:type="dxa"/>
+          </w:tcPr>
+          <w:p>
+            <w:pPr>
+              <w:pStyle w:val="Textosinformato"/>
+              <w:rPr>
+                <w:rFonts w:asciiTheme="minorHAnsi" w:hAnsiTheme="minorHAnsi" w:cs="Arial"/>
+                <w:sz w:val="22"/>
+                <w:szCs w:val="22"/>
+              </w:rPr>
+            </w:pPr>
+            <w:r>
+              <w:rPr>
+                <w:rFonts w:asciiTheme="minorHAnsi" w:hAnsiTheme="minorHAnsi" w:cs="Arial"/>
+                <w:sz w:val="22"/>
+                <w:szCs w:val="22"/>
+              </w:rPr>
+              <w:t xml:space="preserve">Presionar botón </w:t>
+            </w:r>
+            <w:r>
+              <w:rPr>
+                <w:rFonts w:asciiTheme="minorHAnsi" w:hAnsiTheme="minorHAnsi" w:cs="Arial"/>
+                <w:sz w:val="22"/>
+                <w:szCs w:val="22"/>
+              </w:rPr>
+              <w:t>“crea</w:t>
+            </w:r>
+            <w:r>
+              <w:rPr>
+                <w:rFonts w:asciiTheme="minorHAnsi" w:hAnsiTheme="minorHAnsi" w:cs="Arial"/>
+                <w:sz w:val="22"/>
+                <w:szCs w:val="22"/>
+              </w:rPr>
+              <w:t>r</w:t>
+            </w:r>
+            <w:r>
+              <w:rPr>
+                <w:rFonts w:asciiTheme="minorHAnsi" w:hAnsiTheme="minorHAnsi" w:cs="Arial"/>
+                <w:sz w:val="22"/>
+                <w:szCs w:val="22"/>
+              </w:rPr>
+              <w:t>”</w:t>
+            </w:r>
+            <w:r>
+              <w:rPr>
+                <w:rFonts w:asciiTheme="minorHAnsi" w:hAnsiTheme="minorHAnsi" w:cs="Arial"/>
+                <w:sz w:val="22"/>
+                <w:szCs w:val="22"/>
+              </w:rPr>
+              <w:t>, sin llenar ningún campo</w:t>
+            </w:r>
+          </w:p>
+        </w:tc>
+        <w:tc>
+          <w:tcPr>
+            <w:tcW w:w="3544" w:type="dxa"/>
+          </w:tcPr>
+          <w:p>
+            <w:pPr>
+              <w:pStyle w:val="Textosinformato"/>
+              <w:rPr>
+                <w:rFonts w:asciiTheme="minorHAnsi" w:hAnsiTheme="minorHAnsi" w:cs="Arial"/>
+                <w:sz w:val="22"/>
+                <w:szCs w:val="22"/>
+              </w:rPr>
+            </w:pPr>
+            <w:r>
+              <w:rPr>
+                <w:rFonts w:asciiTheme="minorHAnsi" w:hAnsiTheme="minorHAnsi" w:cs="Arial"/>
+                <w:sz w:val="22"/>
+                <w:szCs w:val="22"/>
+              </w:rPr>
+              <w:t xml:space="preserve">El sistema </w:t>
+            </w:r>
+            <w:r>
+              <w:rPr>
+                <w:rFonts w:asciiTheme="minorHAnsi" w:hAnsiTheme="minorHAnsi" w:cs="Arial"/>
+                <w:sz w:val="22"/>
+                <w:szCs w:val="22"/>
+              </w:rPr>
+              <w:t xml:space="preserve">no </w:t>
+            </w:r>
+            <w:r>
+              <w:rPr>
+                <w:rFonts w:asciiTheme="minorHAnsi" w:hAnsiTheme="minorHAnsi" w:cs="Arial"/>
+                <w:sz w:val="22"/>
+                <w:szCs w:val="22"/>
+              </w:rPr>
+              <w:t>permite crear el proyecto</w:t>
+            </w:r>
+            <w:r>
+              <w:rPr>
+                <w:rFonts w:asciiTheme="minorHAnsi" w:hAnsiTheme="minorHAnsi" w:cs="Arial"/>
+                <w:sz w:val="22"/>
+                <w:szCs w:val="22"/>
+              </w:rPr>
+              <w:t>.</w:t>
+            </w:r>
+          </w:p>
+        </w:tc>
+        <w:tc>
+          <w:tcPr>
+            <w:tcW w:w="1413" w:type="dxa"/>
+          </w:tcPr>
+          <w:p>
+            <w:pPr>
+              <w:pStyle w:val="Textosinformato"/>
+              <w:rPr>
+                <w:rFonts w:asciiTheme="minorHAnsi" w:hAnsiTheme="minorHAnsi" w:cs="Arial"/>
+                <w:sz w:val="22"/>
+                <w:szCs w:val="22"/>
+              </w:rPr>
+            </w:pPr>
+            <w:r>
+              <w:rPr>
+                <w:rFonts w:asciiTheme="minorHAnsi" w:hAnsiTheme="minorHAnsi" w:cs="Arial"/>
+                <w:sz w:val="22"/>
+                <w:szCs w:val="22"/>
+              </w:rPr>
+              <w:t>-</w:t>
+            </w:r>
+            <w:r>
+              <w:rPr>
+                <w:rFonts w:asciiTheme="minorHAnsi" w:hAnsiTheme="minorHAnsi" w:cs="Arial"/>
+                <w:sz w:val="22"/>
+                <w:szCs w:val="22"/>
+              </w:rPr>
+              <w:t xml:space="preserve"> Ocurrió</w:t>
+            </w:r>
+          </w:p>
+        </w:tc>
+        <w:tc>
+          <w:tcPr>
+            <w:tcW w:w="924" w:type="dxa"/>
+          </w:tcPr>
+          <w:p>
+            <w:pPr>
+              <w:pStyle w:val="Textosinformato"/>
+              <w:jc w:val="center"/>
+              <w:rPr>
+                <w:rFonts w:asciiTheme="minorHAnsi" w:hAnsiTheme="minorHAnsi" w:cs="Arial"/>
+                <w:sz w:val="22"/>
+                <w:szCs w:val="22"/>
+              </w:rPr>
+            </w:pPr>
+          </w:p>
+        </w:tc>
+      </w:tr>
+      <w:tr>
+        <w:trPr>
+          <w:trHeight w:val="416"/>
+        </w:trPr>
+        <w:tc>
+          <w:tcPr>
+            <w:tcW w:w="0" w:type="auto"/>
+          </w:tcPr>
+          <w:p>
+            <w:pPr>
+              <w:pStyle w:val="Textosinformato"/>
+              <w:jc w:val="center"/>
+              <w:rPr>
+                <w:rFonts w:asciiTheme="minorHAnsi" w:hAnsiTheme="minorHAnsi" w:cs="Arial"/>
+                <w:sz w:val="22"/>
+                <w:szCs w:val="22"/>
+              </w:rPr>
+            </w:pPr>
+            <w:r>
+              <w:rPr>
+                <w:rFonts w:asciiTheme="minorHAnsi" w:hAnsiTheme="minorHAnsi" w:cs="Arial"/>
+                <w:sz w:val="22"/>
+                <w:szCs w:val="22"/>
+              </w:rPr>
+              <w:t>3</w:t>
+            </w:r>
+            <w:r>
+              <w:rPr>
+                <w:rFonts w:asciiTheme="minorHAnsi" w:hAnsiTheme="minorHAnsi" w:cs="Arial"/>
+                <w:sz w:val="22"/>
+                <w:szCs w:val="22"/>
+              </w:rPr>
+              <w:t>1</w:t>
+            </w:r>
+          </w:p>
+        </w:tc>
+        <w:tc>
+          <w:tcPr>
+            <w:tcW w:w="2962" w:type="dxa"/>
+          </w:tcPr>
+          <w:p>
+            <w:pPr>
+              <w:pStyle w:val="Textosinformato"/>
+              <w:rPr>
+                <w:rFonts w:asciiTheme="minorHAnsi" w:hAnsiTheme="minorHAnsi" w:cs="Arial"/>
+                <w:sz w:val="22"/>
+                <w:szCs w:val="22"/>
+              </w:rPr>
+            </w:pPr>
+            <w:r>
+              <w:rPr>
+                <w:rFonts w:asciiTheme="minorHAnsi" w:hAnsiTheme="minorHAnsi" w:cs="Arial"/>
+                <w:sz w:val="22"/>
+                <w:szCs w:val="22"/>
+              </w:rPr>
+              <w:t xml:space="preserve">Presionar </w:t>
+            </w:r>
+            <w:r>
+              <w:rPr>
+                <w:rFonts w:asciiTheme="minorHAnsi" w:hAnsiTheme="minorHAnsi" w:cs="Arial"/>
+                <w:sz w:val="22"/>
+                <w:szCs w:val="22"/>
+              </w:rPr>
+              <w:t>Botón</w:t>
+            </w:r>
+            <w:r>
+              <w:rPr>
+                <w:rFonts w:asciiTheme="minorHAnsi" w:hAnsiTheme="minorHAnsi" w:cs="Arial"/>
+                <w:sz w:val="22"/>
+                <w:szCs w:val="22"/>
+              </w:rPr>
+              <w:t xml:space="preserve"> “Verificar” sin llenar el campo “Nombre de proyecto”</w:t>
+            </w:r>
+          </w:p>
+        </w:tc>
+        <w:tc>
+          <w:tcPr>
+            <w:tcW w:w="3544" w:type="dxa"/>
+          </w:tcPr>
+          <w:p>
+            <w:pPr>
+              <w:pStyle w:val="Textosinformato"/>
+              <w:rPr>
+                <w:rFonts w:asciiTheme="minorHAnsi" w:hAnsiTheme="minorHAnsi" w:cs="Arial"/>
+                <w:sz w:val="22"/>
+                <w:szCs w:val="22"/>
+              </w:rPr>
+            </w:pPr>
+            <w:r>
+              <w:rPr>
+                <w:rFonts w:asciiTheme="minorHAnsi" w:hAnsiTheme="minorHAnsi" w:cs="Arial"/>
+                <w:sz w:val="22"/>
+                <w:szCs w:val="22"/>
+              </w:rPr>
+              <w:t>Muestra mensaje de Alerta, por campo requerido.</w:t>
+            </w:r>
+          </w:p>
+        </w:tc>
+        <w:tc>
+          <w:tcPr>
+            <w:tcW w:w="1413" w:type="dxa"/>
+          </w:tcPr>
+          <w:p>
+            <w:pPr>
+              <w:pStyle w:val="Textosinformato"/>
+              <w:rPr>
+                <w:rFonts w:asciiTheme="minorHAnsi" w:hAnsiTheme="minorHAnsi" w:cs="Arial"/>
+                <w:sz w:val="22"/>
+                <w:szCs w:val="22"/>
+              </w:rPr>
+            </w:pPr>
+            <w:r>
+              <w:rPr>
+                <w:rFonts w:asciiTheme="minorHAnsi" w:hAnsiTheme="minorHAnsi" w:cs="Arial"/>
+                <w:sz w:val="22"/>
+                <w:szCs w:val="22"/>
+              </w:rPr>
+              <w:t>-</w:t>
+            </w:r>
+            <w:r>
+              <w:rPr>
+                <w:rFonts w:asciiTheme="minorHAnsi" w:hAnsiTheme="minorHAnsi" w:cs="Arial"/>
+                <w:sz w:val="22"/>
+                <w:szCs w:val="22"/>
+              </w:rPr>
+              <w:t xml:space="preserve"> Ocurrió</w:t>
+            </w:r>
+          </w:p>
+        </w:tc>
+        <w:tc>
+          <w:tcPr>
+            <w:tcW w:w="924" w:type="dxa"/>
+          </w:tcPr>
+          <w:p>
+            <w:pPr>
+              <w:pStyle w:val="Textosinformato"/>
+              <w:jc w:val="center"/>
+              <w:rPr>
+                <w:rFonts w:asciiTheme="minorHAnsi" w:hAnsiTheme="minorHAnsi" w:cs="Arial"/>
+                <w:sz w:val="22"/>
+                <w:szCs w:val="22"/>
+              </w:rPr>
+            </w:pPr>
+          </w:p>
+        </w:tc>
+      </w:tr>
+      <w:tr>
+        <w:trPr>
+          <w:trHeight w:val="416"/>
+        </w:trPr>
+        <w:tc>
+          <w:tcPr>
+            <w:tcW w:w="0" w:type="auto"/>
+          </w:tcPr>
+          <w:p>
+            <w:pPr>
+              <w:pStyle w:val="Textosinformato"/>
+              <w:jc w:val="center"/>
+              <w:rPr>
+                <w:rFonts w:asciiTheme="minorHAnsi" w:hAnsiTheme="minorHAnsi" w:cs="Arial"/>
+                <w:sz w:val="22"/>
+                <w:szCs w:val="22"/>
+              </w:rPr>
+            </w:pPr>
+            <w:r>
+              <w:rPr>
+                <w:rFonts w:asciiTheme="minorHAnsi" w:hAnsiTheme="minorHAnsi" w:cs="Arial"/>
+                <w:sz w:val="22"/>
+                <w:szCs w:val="22"/>
+              </w:rPr>
+              <w:t xml:space="preserve"> </w:t>
+            </w:r>
+            <w:r>
+              <w:rPr>
+                <w:rFonts w:asciiTheme="minorHAnsi" w:hAnsiTheme="minorHAnsi" w:cs="Arial"/>
+                <w:sz w:val="22"/>
+                <w:szCs w:val="22"/>
+              </w:rPr>
+              <w:t>3</w:t>
+            </w:r>
+            <w:r>
+              <w:rPr>
+                <w:rFonts w:asciiTheme="minorHAnsi" w:hAnsiTheme="minorHAnsi" w:cs="Arial"/>
+                <w:sz w:val="22"/>
+                <w:szCs w:val="22"/>
+              </w:rPr>
+              <w:t>2</w:t>
+            </w:r>
+          </w:p>
+        </w:tc>
+        <w:tc>
+          <w:tcPr>
+            <w:tcW w:w="2962" w:type="dxa"/>
+          </w:tcPr>
+          <w:p>
+            <w:pPr>
+              <w:pStyle w:val="Textosinformato"/>
+              <w:rPr>
+                <w:rFonts w:asciiTheme="minorHAnsi" w:hAnsiTheme="minorHAnsi" w:cs="Arial"/>
+                <w:sz w:val="22"/>
+                <w:szCs w:val="22"/>
+              </w:rPr>
+            </w:pPr>
+            <w:r>
+              <w:rPr>
+                <w:rFonts w:asciiTheme="minorHAnsi" w:hAnsiTheme="minorHAnsi" w:cs="Arial"/>
+                <w:sz w:val="22"/>
+                <w:szCs w:val="22"/>
+              </w:rPr>
+              <w:t>Presionar “Crear</w:t>
+            </w:r>
+            <w:r>
+              <w:rPr>
+                <w:rFonts w:asciiTheme="minorHAnsi" w:hAnsiTheme="minorHAnsi" w:cs="Arial"/>
+                <w:sz w:val="22"/>
+                <w:szCs w:val="22"/>
+              </w:rPr>
+              <w:t xml:space="preserve"> Proyecto</w:t>
+            </w:r>
+            <w:r>
+              <w:rPr>
+                <w:rFonts w:asciiTheme="minorHAnsi" w:hAnsiTheme="minorHAnsi" w:cs="Arial"/>
+                <w:sz w:val="22"/>
+                <w:szCs w:val="22"/>
+              </w:rPr>
+              <w:t>” llenando solo el campo “Nombre del proyecto</w:t>
+            </w:r>
+            <w:r>
+              <w:rPr>
+                <w:rFonts w:asciiTheme="minorHAnsi" w:hAnsiTheme="minorHAnsi" w:cs="Arial"/>
+                <w:sz w:val="22"/>
+                <w:szCs w:val="22"/>
+              </w:rPr>
+              <w:t>”</w:t>
+            </w:r>
+            <w:r>
+              <w:rPr>
+                <w:rFonts w:asciiTheme="minorHAnsi" w:hAnsiTheme="minorHAnsi" w:cs="Arial"/>
+                <w:sz w:val="22"/>
+                <w:szCs w:val="22"/>
+              </w:rPr>
+              <w:t>.</w:t>
+            </w:r>
+          </w:p>
+        </w:tc>
+        <w:tc>
+          <w:tcPr>
+            <w:tcW w:w="3544" w:type="dxa"/>
+          </w:tcPr>
+          <w:p>
+            <w:pPr>
+              <w:pStyle w:val="Textosinformato"/>
+              <w:rPr>
+                <w:rFonts w:asciiTheme="minorHAnsi" w:hAnsiTheme="minorHAnsi" w:cs="Arial"/>
+                <w:sz w:val="22"/>
+                <w:szCs w:val="22"/>
+              </w:rPr>
+            </w:pPr>
+            <w:r>
+              <w:rPr>
+                <w:rFonts w:asciiTheme="minorHAnsi" w:hAnsiTheme="minorHAnsi" w:cs="Arial"/>
+                <w:sz w:val="22"/>
+                <w:szCs w:val="22"/>
+              </w:rPr>
+              <w:t>Avisa que falta el campo requerido.</w:t>
+            </w:r>
+          </w:p>
+        </w:tc>
+        <w:tc>
+          <w:tcPr>
+            <w:tcW w:w="1413" w:type="dxa"/>
+          </w:tcPr>
+          <w:p>
+            <w:pPr>
+              <w:pStyle w:val="Textosinformato"/>
+              <w:rPr>
+                <w:rFonts w:asciiTheme="minorHAnsi" w:hAnsiTheme="minorHAnsi" w:cs="Arial"/>
+                <w:sz w:val="22"/>
+                <w:szCs w:val="22"/>
+              </w:rPr>
+            </w:pPr>
+            <w:r>
+              <w:rPr>
+                <w:rFonts w:asciiTheme="minorHAnsi" w:hAnsiTheme="minorHAnsi" w:cs="Arial"/>
+                <w:sz w:val="22"/>
+                <w:szCs w:val="22"/>
+              </w:rPr>
+              <w:t>-</w:t>
+            </w:r>
+            <w:r>
+              <w:rPr>
+                <w:rFonts w:asciiTheme="minorHAnsi" w:hAnsiTheme="minorHAnsi" w:cs="Arial"/>
+                <w:sz w:val="22"/>
+                <w:szCs w:val="22"/>
+              </w:rPr>
+              <w:t xml:space="preserve"> Ocurrió</w:t>
+            </w:r>
+          </w:p>
+        </w:tc>
+        <w:tc>
+          <w:tcPr>
+            <w:tcW w:w="924" w:type="dxa"/>
+          </w:tcPr>
+          <w:p>
+            <w:pPr>
+              <w:pStyle w:val="Textosinformato"/>
+              <w:jc w:val="center"/>
+              <w:rPr>
+                <w:rFonts w:asciiTheme="minorHAnsi" w:hAnsiTheme="minorHAnsi" w:cs="Arial"/>
+                <w:sz w:val="22"/>
+                <w:szCs w:val="22"/>
+              </w:rPr>
+            </w:pPr>
+          </w:p>
+        </w:tc>
+      </w:tr>
+    </w:tbl>
+    <w:p/>
+    <w:p/>
+    <w:p/>
+    <w:p/>
+    <w:p/>
+    <w:p/>
+    <w:p/>
+    <w:p>
+      <w:pPr>
+        <w:pStyle w:val="Ttulo2"/>
+        <w:rPr>
+          <w:rFonts w:ascii="Arial" w:eastAsia="Times New Roman" w:hAnsi="Arial" w:cs="Times New Roman"/>
+          <w:color w:val="auto"/>
+          <w:sz w:val="24"/>
+          <w:szCs w:val="22"/>
+        </w:rPr>
+      </w:pPr>
+    </w:p>
+    <w:p/>
+    <w:p/>
+    <w:p/>
+    <w:p>
+      <w:pPr>
+        <w:pStyle w:val="Ttulo2"/>
+      </w:pPr>
+      <w:r>
+        <w:lastRenderedPageBreak/>
+        <w:t>Caso de Uso (UC02) – Visualizar proyecto</w:t>
+      </w:r>
+    </w:p>
+    <w:p/>
+    <w:tbl>
+      <w:tblPr>
+        <w:tblStyle w:val="Tabladecuadrcula1clara"/>
+        <w:tblpPr w:leftFromText="141" w:rightFromText="141" w:vertAnchor="page" w:horzAnchor="margin" w:tblpY="2028"/>
+        <w:tblW w:w="9283" w:type="dxa"/>
+        <w:tblLook w:val="0000" w:firstRow="0" w:lastRow="0" w:firstColumn="0" w:lastColumn="0" w:noHBand="0" w:noVBand="0"/>
+      </w:tblPr>
+      <w:tblGrid>
+        <w:gridCol w:w="440"/>
+        <w:gridCol w:w="2776"/>
+        <w:gridCol w:w="3309"/>
+        <w:gridCol w:w="1507"/>
+        <w:gridCol w:w="1251"/>
+      </w:tblGrid>
+      <w:tr>
+        <w:trPr>
+          <w:trHeight w:val="416"/>
+        </w:trPr>
+        <w:tc>
+          <w:tcPr>
+            <w:tcW w:w="0" w:type="auto"/>
+          </w:tcPr>
+          <w:p>
+            <w:pPr>
+              <w:pStyle w:val="Textosinformato"/>
+              <w:jc w:val="center"/>
+              <w:rPr>
+                <w:rFonts w:asciiTheme="minorHAnsi" w:hAnsiTheme="minorHAnsi" w:cs="Arial"/>
+                <w:sz w:val="22"/>
+                <w:szCs w:val="22"/>
+              </w:rPr>
+            </w:pPr>
+            <w:r>
+              <w:rPr>
+                <w:rFonts w:asciiTheme="minorHAnsi" w:hAnsiTheme="minorHAnsi" w:cs="Arial"/>
+                <w:sz w:val="22"/>
+                <w:szCs w:val="22"/>
+              </w:rPr>
+              <w:t>#</w:t>
+            </w:r>
+          </w:p>
+        </w:tc>
+        <w:tc>
+          <w:tcPr>
+            <w:tcW w:w="2962" w:type="dxa"/>
+          </w:tcPr>
+          <w:p>
+            <w:pPr>
+              <w:pStyle w:val="Textosinformato"/>
+              <w:jc w:val="center"/>
+              <w:rPr>
+                <w:rFonts w:asciiTheme="minorHAnsi" w:hAnsiTheme="minorHAnsi" w:cs="Arial"/>
+                <w:sz w:val="22"/>
+                <w:szCs w:val="22"/>
+              </w:rPr>
+            </w:pPr>
+            <w:r>
+              <w:rPr>
+                <w:rFonts w:asciiTheme="minorHAnsi" w:hAnsiTheme="minorHAnsi" w:cs="Arial"/>
+                <w:sz w:val="22"/>
+                <w:szCs w:val="22"/>
+              </w:rPr>
+              <w:t>Caso de Prueba</w:t>
+            </w:r>
+          </w:p>
+        </w:tc>
+        <w:tc>
+          <w:tcPr>
+            <w:tcW w:w="3544" w:type="dxa"/>
+          </w:tcPr>
+          <w:p>
+            <w:pPr>
+              <w:pStyle w:val="Textosinformato"/>
+              <w:jc w:val="center"/>
+              <w:rPr>
+                <w:rFonts w:asciiTheme="minorHAnsi" w:hAnsiTheme="minorHAnsi" w:cs="Arial"/>
+                <w:sz w:val="22"/>
+                <w:szCs w:val="22"/>
+              </w:rPr>
+            </w:pPr>
+            <w:r>
+              <w:rPr>
+                <w:rFonts w:asciiTheme="minorHAnsi" w:hAnsiTheme="minorHAnsi" w:cs="Arial"/>
+                <w:sz w:val="22"/>
+                <w:szCs w:val="22"/>
+              </w:rPr>
+              <w:t>Resultado esperado</w:t>
+            </w:r>
+          </w:p>
+        </w:tc>
+        <w:tc>
+          <w:tcPr>
+            <w:tcW w:w="1554" w:type="dxa"/>
+          </w:tcPr>
+          <w:p>
+            <w:pPr>
+              <w:pStyle w:val="Textosinformato"/>
+              <w:jc w:val="center"/>
+              <w:rPr>
+                <w:rFonts w:asciiTheme="minorHAnsi" w:hAnsiTheme="minorHAnsi" w:cs="Arial"/>
+                <w:sz w:val="22"/>
+                <w:szCs w:val="22"/>
+              </w:rPr>
+            </w:pPr>
+            <w:r>
+              <w:rPr>
+                <w:rFonts w:asciiTheme="minorHAnsi" w:hAnsiTheme="minorHAnsi" w:cs="Arial"/>
+                <w:sz w:val="22"/>
+                <w:szCs w:val="22"/>
+              </w:rPr>
+              <w:t>Resultado Real</w:t>
+            </w:r>
+          </w:p>
+        </w:tc>
+        <w:tc>
+          <w:tcPr>
+            <w:tcW w:w="783" w:type="dxa"/>
+          </w:tcPr>
+          <w:p>
+            <w:pPr>
+              <w:pStyle w:val="Textosinformato"/>
+              <w:jc w:val="center"/>
+              <w:rPr>
+                <w:rFonts w:asciiTheme="minorHAnsi" w:hAnsiTheme="minorHAnsi" w:cs="Arial"/>
+                <w:sz w:val="22"/>
+                <w:szCs w:val="22"/>
+              </w:rPr>
+            </w:pPr>
+            <w:proofErr w:type="spellStart"/>
+            <w:r>
+              <w:rPr>
+                <w:rFonts w:asciiTheme="minorHAnsi" w:hAnsiTheme="minorHAnsi" w:cs="Arial"/>
+                <w:sz w:val="22"/>
+                <w:szCs w:val="22"/>
+              </w:rPr>
+              <w:t>Obs</w:t>
+            </w:r>
+            <w:proofErr w:type="spellEnd"/>
+            <w:r>
+              <w:rPr>
+                <w:rFonts w:asciiTheme="minorHAnsi" w:hAnsiTheme="minorHAnsi" w:cs="Arial"/>
+                <w:sz w:val="22"/>
+                <w:szCs w:val="22"/>
+              </w:rPr>
+              <w:t>.</w:t>
+            </w:r>
+          </w:p>
+        </w:tc>
+      </w:tr>
+      <w:tr>
+        <w:trPr>
+          <w:trHeight w:val="416"/>
+        </w:trPr>
+        <w:tc>
+          <w:tcPr>
+            <w:tcW w:w="0" w:type="auto"/>
+          </w:tcPr>
+          <w:p>
+            <w:pPr>
+              <w:pStyle w:val="Textosinformato"/>
+              <w:jc w:val="center"/>
+              <w:rPr>
+                <w:rFonts w:asciiTheme="minorHAnsi" w:hAnsiTheme="minorHAnsi" w:cs="Arial"/>
+                <w:sz w:val="22"/>
+                <w:szCs w:val="22"/>
+              </w:rPr>
+            </w:pPr>
+            <w:r>
+              <w:rPr>
+                <w:rFonts w:asciiTheme="minorHAnsi" w:hAnsiTheme="minorHAnsi" w:cs="Arial"/>
+                <w:sz w:val="22"/>
+                <w:szCs w:val="22"/>
+              </w:rPr>
+              <w:t>33</w:t>
+            </w:r>
+          </w:p>
+        </w:tc>
+        <w:tc>
+          <w:tcPr>
+            <w:tcW w:w="2962" w:type="dxa"/>
+          </w:tcPr>
+          <w:p>
+            <w:pPr>
+              <w:pStyle w:val="Textosinformato"/>
+              <w:rPr>
+                <w:rFonts w:asciiTheme="minorHAnsi" w:hAnsiTheme="minorHAnsi" w:cs="Arial"/>
+                <w:sz w:val="22"/>
+                <w:szCs w:val="22"/>
+              </w:rPr>
+            </w:pPr>
+            <w:r>
+              <w:rPr>
+                <w:rFonts w:asciiTheme="minorHAnsi" w:hAnsiTheme="minorHAnsi" w:cs="Arial"/>
+                <w:sz w:val="22"/>
+                <w:szCs w:val="22"/>
+              </w:rPr>
+              <w:t xml:space="preserve">Al presionar el botón “ver” en la lista de proyectos </w:t>
+            </w:r>
+          </w:p>
+        </w:tc>
+        <w:tc>
+          <w:tcPr>
+            <w:tcW w:w="3544" w:type="dxa"/>
+          </w:tcPr>
+          <w:p>
+            <w:pPr>
+              <w:pStyle w:val="Textosinformato"/>
+              <w:rPr>
+                <w:rFonts w:asciiTheme="minorHAnsi" w:hAnsiTheme="minorHAnsi" w:cs="Arial"/>
+                <w:sz w:val="22"/>
+                <w:szCs w:val="22"/>
+              </w:rPr>
+            </w:pPr>
+            <w:r>
+              <w:rPr>
+                <w:rFonts w:asciiTheme="minorHAnsi" w:hAnsiTheme="minorHAnsi" w:cs="Arial"/>
+                <w:sz w:val="22"/>
+                <w:szCs w:val="22"/>
+              </w:rPr>
+              <w:t>El nombre del proyecto debe ser el mismo, en pantalla de “Proyecto” y “ver proyecto”</w:t>
+            </w:r>
+          </w:p>
+        </w:tc>
+        <w:tc>
+          <w:tcPr>
+            <w:tcW w:w="1554" w:type="dxa"/>
+          </w:tcPr>
+          <w:p>
+            <w:pPr>
+              <w:pStyle w:val="Textosinformato"/>
+              <w:rPr>
+                <w:rFonts w:asciiTheme="minorHAnsi" w:hAnsiTheme="minorHAnsi" w:cs="Arial"/>
+                <w:sz w:val="22"/>
+                <w:szCs w:val="22"/>
+              </w:rPr>
+            </w:pPr>
+            <w:r>
+              <w:rPr>
+                <w:rFonts w:asciiTheme="minorHAnsi" w:hAnsiTheme="minorHAnsi" w:cs="Arial"/>
+                <w:sz w:val="22"/>
+                <w:szCs w:val="22"/>
+              </w:rPr>
+              <w:t>-</w:t>
+            </w:r>
+            <w:r>
+              <w:rPr>
+                <w:rFonts w:asciiTheme="minorHAnsi" w:hAnsiTheme="minorHAnsi" w:cs="Arial"/>
+                <w:sz w:val="22"/>
+                <w:szCs w:val="22"/>
+              </w:rPr>
+              <w:t xml:space="preserve"> Ocurrió</w:t>
+            </w:r>
+          </w:p>
+        </w:tc>
+        <w:tc>
+          <w:tcPr>
+            <w:tcW w:w="783" w:type="dxa"/>
+          </w:tcPr>
+          <w:p>
+            <w:pPr>
+              <w:pStyle w:val="Textosinformato"/>
+              <w:jc w:val="center"/>
+              <w:rPr>
+                <w:rFonts w:asciiTheme="minorHAnsi" w:hAnsiTheme="minorHAnsi" w:cs="Arial"/>
+                <w:sz w:val="22"/>
+                <w:szCs w:val="22"/>
+              </w:rPr>
+            </w:pPr>
+          </w:p>
+        </w:tc>
+      </w:tr>
+      <w:tr>
+        <w:trPr>
+          <w:trHeight w:val="416"/>
+        </w:trPr>
+        <w:tc>
+          <w:tcPr>
+            <w:tcW w:w="0" w:type="auto"/>
+          </w:tcPr>
+          <w:p>
+            <w:pPr>
+              <w:pStyle w:val="Textosinformato"/>
+              <w:jc w:val="center"/>
+              <w:rPr>
+                <w:rFonts w:asciiTheme="minorHAnsi" w:hAnsiTheme="minorHAnsi" w:cs="Arial"/>
+                <w:sz w:val="22"/>
+                <w:szCs w:val="22"/>
+              </w:rPr>
+            </w:pPr>
+            <w:r>
+              <w:rPr>
+                <w:rFonts w:asciiTheme="minorHAnsi" w:hAnsiTheme="minorHAnsi" w:cs="Arial"/>
+                <w:sz w:val="22"/>
+                <w:szCs w:val="22"/>
+              </w:rPr>
+              <w:t>34</w:t>
+            </w:r>
+          </w:p>
+        </w:tc>
+        <w:tc>
+          <w:tcPr>
+            <w:tcW w:w="2962" w:type="dxa"/>
+          </w:tcPr>
+          <w:p>
+            <w:pPr>
+              <w:pStyle w:val="Textosinformato"/>
+              <w:jc w:val="center"/>
+              <w:rPr>
+                <w:rFonts w:asciiTheme="minorHAnsi" w:hAnsiTheme="minorHAnsi" w:cs="Arial"/>
+                <w:sz w:val="22"/>
+                <w:szCs w:val="22"/>
+              </w:rPr>
+            </w:pPr>
+            <w:r>
+              <w:rPr>
+                <w:rFonts w:asciiTheme="minorHAnsi" w:hAnsiTheme="minorHAnsi" w:cs="Arial"/>
+                <w:sz w:val="22"/>
+                <w:szCs w:val="22"/>
+              </w:rPr>
+              <w:t xml:space="preserve">Verificar el “código” proyecto </w:t>
+            </w:r>
+          </w:p>
+        </w:tc>
+        <w:tc>
+          <w:tcPr>
+            <w:tcW w:w="3544" w:type="dxa"/>
+          </w:tcPr>
+          <w:p>
+            <w:pPr>
+              <w:pStyle w:val="Textosinformato"/>
+              <w:jc w:val="center"/>
+              <w:rPr>
+                <w:rFonts w:asciiTheme="minorHAnsi" w:hAnsiTheme="minorHAnsi" w:cs="Arial"/>
+                <w:sz w:val="22"/>
+                <w:szCs w:val="22"/>
+              </w:rPr>
+            </w:pPr>
+            <w:r>
+              <w:rPr>
+                <w:rFonts w:asciiTheme="minorHAnsi" w:hAnsiTheme="minorHAnsi" w:cs="Arial"/>
+                <w:sz w:val="22"/>
+                <w:szCs w:val="22"/>
+              </w:rPr>
+              <w:t>El código tiene el id de todos los inspectores.</w:t>
+            </w:r>
+          </w:p>
+        </w:tc>
+        <w:tc>
+          <w:tcPr>
+            <w:tcW w:w="1554" w:type="dxa"/>
+          </w:tcPr>
+          <w:p>
+            <w:pPr>
+              <w:pStyle w:val="Textosinformato"/>
+              <w:rPr>
+                <w:rFonts w:asciiTheme="minorHAnsi" w:hAnsiTheme="minorHAnsi" w:cs="Arial"/>
+                <w:sz w:val="22"/>
+                <w:szCs w:val="22"/>
+              </w:rPr>
+            </w:pPr>
+            <w:r>
+              <w:rPr>
+                <w:rFonts w:asciiTheme="minorHAnsi" w:hAnsiTheme="minorHAnsi" w:cs="Arial"/>
+                <w:sz w:val="22"/>
+                <w:szCs w:val="22"/>
+              </w:rPr>
+              <w:t>-</w:t>
+            </w:r>
+            <w:r>
+              <w:rPr>
+                <w:rFonts w:asciiTheme="minorHAnsi" w:hAnsiTheme="minorHAnsi" w:cs="Arial"/>
+                <w:sz w:val="22"/>
+                <w:szCs w:val="22"/>
+              </w:rPr>
+              <w:t xml:space="preserve"> </w:t>
+            </w:r>
+            <w:r>
+              <w:rPr>
+                <w:rFonts w:asciiTheme="minorHAnsi" w:hAnsiTheme="minorHAnsi" w:cs="Arial"/>
+                <w:sz w:val="22"/>
+                <w:szCs w:val="22"/>
+              </w:rPr>
+              <w:t xml:space="preserve">No </w:t>
+            </w:r>
+            <w:r>
+              <w:rPr>
+                <w:rFonts w:asciiTheme="minorHAnsi" w:hAnsiTheme="minorHAnsi" w:cs="Arial"/>
+                <w:sz w:val="22"/>
+                <w:szCs w:val="22"/>
+              </w:rPr>
+              <w:t>Ocurrió</w:t>
+            </w:r>
+          </w:p>
+        </w:tc>
+        <w:tc>
+          <w:tcPr>
+            <w:tcW w:w="783" w:type="dxa"/>
+          </w:tcPr>
+          <w:p>
+            <w:pPr>
+              <w:pStyle w:val="Textosinformato"/>
+              <w:jc w:val="center"/>
+              <w:rPr>
+                <w:rFonts w:asciiTheme="minorHAnsi" w:hAnsiTheme="minorHAnsi" w:cs="Arial"/>
+                <w:sz w:val="22"/>
+                <w:szCs w:val="22"/>
+              </w:rPr>
+            </w:pPr>
+          </w:p>
+        </w:tc>
+      </w:tr>
+      <w:tr>
+        <w:trPr>
+          <w:trHeight w:val="416"/>
+        </w:trPr>
+        <w:tc>
+          <w:tcPr>
+            <w:tcW w:w="0" w:type="auto"/>
+          </w:tcPr>
+          <w:p>
+            <w:pPr>
+              <w:pStyle w:val="Textosinformato"/>
+              <w:jc w:val="center"/>
+              <w:rPr>
+                <w:rFonts w:asciiTheme="minorHAnsi" w:hAnsiTheme="minorHAnsi" w:cs="Arial"/>
+                <w:sz w:val="22"/>
+                <w:szCs w:val="22"/>
+              </w:rPr>
+            </w:pPr>
+            <w:r>
+              <w:rPr>
+                <w:rFonts w:asciiTheme="minorHAnsi" w:hAnsiTheme="minorHAnsi" w:cs="Arial"/>
+                <w:sz w:val="22"/>
+                <w:szCs w:val="22"/>
+              </w:rPr>
+              <w:t>35</w:t>
+            </w:r>
+          </w:p>
+        </w:tc>
+        <w:tc>
+          <w:tcPr>
+            <w:tcW w:w="2962" w:type="dxa"/>
+          </w:tcPr>
+          <w:p>
+            <w:pPr>
+              <w:pStyle w:val="Textosinformato"/>
+              <w:jc w:val="center"/>
+              <w:rPr>
+                <w:rFonts w:asciiTheme="minorHAnsi" w:hAnsiTheme="minorHAnsi" w:cs="Arial"/>
+                <w:sz w:val="22"/>
+                <w:szCs w:val="22"/>
+              </w:rPr>
+            </w:pPr>
+            <w:r>
+              <w:rPr>
+                <w:rFonts w:asciiTheme="minorHAnsi" w:hAnsiTheme="minorHAnsi" w:cs="Arial"/>
+                <w:sz w:val="22"/>
+                <w:szCs w:val="22"/>
+              </w:rPr>
+              <w:t>Presionar “ver” liquidación</w:t>
+            </w:r>
+          </w:p>
+        </w:tc>
+        <w:tc>
+          <w:tcPr>
+            <w:tcW w:w="3544" w:type="dxa"/>
+          </w:tcPr>
+          <w:p>
+            <w:pPr>
+              <w:pStyle w:val="Textosinformato"/>
+              <w:jc w:val="center"/>
+              <w:rPr>
+                <w:rFonts w:asciiTheme="minorHAnsi" w:hAnsiTheme="minorHAnsi" w:cs="Arial"/>
+                <w:sz w:val="22"/>
+                <w:szCs w:val="22"/>
+              </w:rPr>
+            </w:pPr>
+            <w:r>
+              <w:rPr>
+                <w:rFonts w:asciiTheme="minorHAnsi" w:hAnsiTheme="minorHAnsi" w:cs="Arial"/>
+                <w:sz w:val="22"/>
+                <w:szCs w:val="22"/>
+              </w:rPr>
+              <w:t>No se muestra liquidación</w:t>
+            </w:r>
+          </w:p>
+        </w:tc>
+        <w:tc>
+          <w:tcPr>
+            <w:tcW w:w="1554" w:type="dxa"/>
+          </w:tcPr>
+          <w:p>
+            <w:pPr>
+              <w:pStyle w:val="Textosinformato"/>
+              <w:rPr>
+                <w:rFonts w:asciiTheme="minorHAnsi" w:hAnsiTheme="minorHAnsi" w:cs="Arial"/>
+                <w:sz w:val="22"/>
+                <w:szCs w:val="22"/>
+              </w:rPr>
+            </w:pPr>
+            <w:r>
+              <w:rPr>
+                <w:rFonts w:asciiTheme="minorHAnsi" w:hAnsiTheme="minorHAnsi" w:cs="Arial"/>
+                <w:sz w:val="22"/>
+                <w:szCs w:val="22"/>
+              </w:rPr>
+              <w:t>-</w:t>
+            </w:r>
+            <w:r>
+              <w:rPr>
+                <w:rFonts w:asciiTheme="minorHAnsi" w:hAnsiTheme="minorHAnsi" w:cs="Arial"/>
+                <w:sz w:val="22"/>
+                <w:szCs w:val="22"/>
+              </w:rPr>
+              <w:t xml:space="preserve"> Otro</w:t>
+            </w:r>
+          </w:p>
+        </w:tc>
+        <w:tc>
+          <w:tcPr>
+            <w:tcW w:w="783" w:type="dxa"/>
+          </w:tcPr>
+          <w:p>
+            <w:pPr>
+              <w:pStyle w:val="Textosinformato"/>
+              <w:rPr>
+                <w:rFonts w:asciiTheme="minorHAnsi" w:hAnsiTheme="minorHAnsi" w:cs="Arial"/>
+                <w:sz w:val="22"/>
+                <w:szCs w:val="22"/>
+              </w:rPr>
+            </w:pPr>
+            <w:r>
+              <w:rPr>
+                <w:rFonts w:asciiTheme="minorHAnsi" w:hAnsiTheme="minorHAnsi" w:cs="Arial"/>
+                <w:sz w:val="22"/>
+                <w:szCs w:val="22"/>
+              </w:rPr>
+              <w:t>Modulo con atraso, debe terminarse.</w:t>
+            </w:r>
+          </w:p>
+        </w:tc>
+      </w:tr>
+    </w:tbl>
+    <w:p/>
+    <w:p/>
+    <w:p>
+      <w:bookmarkStart w:id="0" w:name="_GoBack"/>
+      <w:bookmarkEnd w:id="0"/>
+    </w:p>
+    <w:p/>
+    <w:p/>
+    <w:p/>
+    <w:p/>
+    <w:p/>
+    <w:p/>
+    <w:p/>
+    <w:p/>
+    <w:p/>
+    <w:p/>
+    <w:p/>
+    <w:p/>
+    <w:p/>
+    <w:p/>
+    <w:p/>
+    <w:p/>
+    <w:p/>
+    <w:p/>
+    <w:p/>
+    <w:p/>
+    <w:p>
+      <w:pPr>
+        <w:pStyle w:val="Ttulo1"/>
+      </w:pPr>
+      <w:r>
+        <w:t>Imágenes</w:t>
+      </w:r>
+    </w:p>
+    <w:p/>
+    <w:p>
+      <w:r>
+        <w:rPr>
+          <w:noProof/>
+          <w:lang w:val="es-CL" w:eastAsia="es-CL"/>
+        </w:rPr>
+        <w:drawing>
+          <wp:anchor distT="0" distB="0" distL="114300" distR="114300" simplePos="0" relativeHeight="251672576" behindDoc="0" locked="0" layoutInCell="1" allowOverlap="1" wp14:anchorId="399094D7" wp14:editId="7AAAC263">
+            <wp:simplePos x="0" y="0"/>
+            <wp:positionH relativeFrom="margin">
+              <wp:align>right</wp:align>
+            </wp:positionH>
+            <wp:positionV relativeFrom="paragraph">
+              <wp:posOffset>273685</wp:posOffset>
+            </wp:positionV>
+            <wp:extent cx="5400040" cy="3314065"/>
+            <wp:effectExtent l="0" t="0" r="0" b="635"/>
+            <wp:wrapNone/>
+            <wp:docPr id="2" name="Imagen 2"/>
+            <wp:cNvGraphicFramePr>
+              <a:graphicFrameLocks xmlns:a="http://schemas.openxmlformats.org/drawingml/2006/main" noChangeAspect="1"/>
+            </wp:cNvGraphicFramePr>
+            <a:graphic xmlns:a="http://schemas.openxmlformats.org/drawingml/2006/main">
+              <a:graphicData uri="http://schemas.openxmlformats.org/drawingml/2006/picture">
+                <pic:pic xmlns:pic="http://schemas.openxmlformats.org/drawingml/2006/picture">
+                  <pic:nvPicPr>
+                    <pic:cNvPr id="2" name="21.png"/>
+                    <pic:cNvPicPr/>
+                  </pic:nvPicPr>
+                  <pic:blipFill>
+                    <a:blip r:embed="rId5">
+                      <a:extLst>
+                        <a:ext uri="{28A0092B-C50C-407E-A947-70E740481C1C}">
+                          <a14:useLocalDpi xmlns:a14="http://schemas.microsoft.com/office/drawing/2010/main" val="0"/>
+                        </a:ext>
+                      </a:extLst>
+                    </a:blip>
+                    <a:stretch>
+                      <a:fillRect/>
+                    </a:stretch>
+                  </pic:blipFill>
+                  <pic:spPr>
+                    <a:xfrm>
+                      <a:off x="0" y="0"/>
+                      <a:ext cx="5400040" cy="3314065"/>
+                    </a:xfrm>
+                    <a:prstGeom prst="rect">
+                      <a:avLst/>
+                    </a:prstGeom>
+                  </pic:spPr>
+                </pic:pic>
+              </a:graphicData>
+            </a:graphic>
+            <wp14:sizeRelH relativeFrom="page">
+              <wp14:pctWidth>0</wp14:pctWidth>
+            </wp14:sizeRelH>
+            <wp14:sizeRelV relativeFrom="page">
+              <wp14:pctHeight>0</wp14:pctHeight>
+            </wp14:sizeRelV>
+          </wp:anchor>
+        </w:drawing>
+      </w:r>
+      <w:r>
+        <w:t>Resultado Prueba 21</w:t>
+      </w:r>
+    </w:p>
+    <w:p/>
+    <w:p/>
+    <w:p/>
+    <w:p/>
+    <w:p/>
+    <w:p/>
+    <w:p/>
+    <w:p/>
+    <w:p/>
+    <w:p/>
+    <w:p/>
+    <w:p/>
+    <w:p/>
+    <w:p>
+      <w:r>
+        <w:t>Resultado Prueba 22</w:t>
+      </w:r>
+    </w:p>
+    <w:p>
+      <w:r>
+        <w:rPr>
+          <w:noProof/>
+          <w:lang w:val="es-CL" w:eastAsia="es-CL"/>
+        </w:rPr>
+        <w:drawing>
+          <wp:anchor distT="0" distB="0" distL="114300" distR="114300" simplePos="0" relativeHeight="251669504" behindDoc="0" locked="0" layoutInCell="1" allowOverlap="1" wp14:anchorId="7DEDAF79" wp14:editId="2271A2A7">
+            <wp:simplePos x="0" y="0"/>
+            <wp:positionH relativeFrom="margin">
+              <wp:align>right</wp:align>
+            </wp:positionH>
+            <wp:positionV relativeFrom="paragraph">
+              <wp:posOffset>10160</wp:posOffset>
+            </wp:positionV>
+            <wp:extent cx="5400040" cy="3314065"/>
+            <wp:effectExtent l="0" t="0" r="0" b="635"/>
+            <wp:wrapNone/>
+            <wp:docPr id="5" name="Imagen 5"/>
+            <wp:cNvGraphicFramePr>
+              <a:graphicFrameLocks xmlns:a="http://schemas.openxmlformats.org/drawingml/2006/main" noChangeAspect="1"/>
+            </wp:cNvGraphicFramePr>
+            <a:graphic xmlns:a="http://schemas.openxmlformats.org/drawingml/2006/main">
+              <a:graphicData uri="http://schemas.openxmlformats.org/drawingml/2006/picture">
+                <pic:pic xmlns:pic="http://schemas.openxmlformats.org/drawingml/2006/picture">
+                  <pic:nvPicPr>
+                    <pic:cNvPr id="5" name="24.png"/>
+                    <pic:cNvPicPr/>
+                  </pic:nvPicPr>
+                  <pic:blipFill>
+                    <a:blip r:embed="rId6">
+                      <a:extLst>
+                        <a:ext uri="{28A0092B-C50C-407E-A947-70E740481C1C}">
+                          <a14:useLocalDpi xmlns:a14="http://schemas.microsoft.com/office/drawing/2010/main" val="0"/>
+                        </a:ext>
+                      </a:extLst>
+                    </a:blip>
+                    <a:stretch>
+                      <a:fillRect/>
+                    </a:stretch>
+                  </pic:blipFill>
+                  <pic:spPr>
+                    <a:xfrm>
+                      <a:off x="0" y="0"/>
+                      <a:ext cx="5400040" cy="3314065"/>
+                    </a:xfrm>
+                    <a:prstGeom prst="rect">
+                      <a:avLst/>
+                    </a:prstGeom>
+                  </pic:spPr>
+                </pic:pic>
+              </a:graphicData>
+            </a:graphic>
+            <wp14:sizeRelH relativeFrom="page">
+              <wp14:pctWidth>0</wp14:pctWidth>
+            </wp14:sizeRelH>
+            <wp14:sizeRelV relativeFrom="page">
+              <wp14:pctHeight>0</wp14:pctHeight>
+            </wp14:sizeRelV>
+          </wp:anchor>
+        </w:drawing>
+      </w:r>
+    </w:p>
+    <w:p/>
+    <w:p/>
+    <w:p/>
+    <w:p/>
+    <w:p/>
+    <w:p/>
+    <w:p/>
+    <w:p/>
+    <w:p/>
+    <w:p/>
+    <w:p/>
+    <w:p/>
+    <w:p>
+      <w:r>
+        <w:t>Resultado Prueba 23</w:t>
+      </w:r>
+    </w:p>
+    <w:p>
+      <w:r>
+        <w:rPr>
+          <w:noProof/>
+          <w:lang w:val="es-CL" w:eastAsia="es-CL"/>
+        </w:rPr>
+        <w:drawing>
+          <wp:anchor distT="0" distB="0" distL="114300" distR="114300" simplePos="0" relativeHeight="251670528" behindDoc="0" locked="0" layoutInCell="1" allowOverlap="1" wp14:anchorId="532A19AD" wp14:editId="1127EC06">
+            <wp:simplePos x="0" y="0"/>
+            <wp:positionH relativeFrom="margin">
+              <wp:align>right</wp:align>
+            </wp:positionH>
+            <wp:positionV relativeFrom="paragraph">
+              <wp:posOffset>8890</wp:posOffset>
+            </wp:positionV>
+            <wp:extent cx="5400040" cy="3314065"/>
+            <wp:effectExtent l="0" t="0" r="0" b="635"/>
+            <wp:wrapNone/>
+            <wp:docPr id="4" name="Imagen 4"/>
+            <wp:cNvGraphicFramePr>
+              <a:graphicFrameLocks xmlns:a="http://schemas.openxmlformats.org/drawingml/2006/main" noChangeAspect="1"/>
+            </wp:cNvGraphicFramePr>
+            <a:graphic xmlns:a="http://schemas.openxmlformats.org/drawingml/2006/main">
+              <a:graphicData uri="http://schemas.openxmlformats.org/drawingml/2006/picture">
+                <pic:pic xmlns:pic="http://schemas.openxmlformats.org/drawingml/2006/picture">
+                  <pic:nvPicPr>
+                    <pic:cNvPr id="4" name="23.png"/>
+                    <pic:cNvPicPr/>
+                  </pic:nvPicPr>
+                  <pic:blipFill>
+                    <a:blip r:embed="rId7">
+                      <a:extLst>
+                        <a:ext uri="{28A0092B-C50C-407E-A947-70E740481C1C}">
+                          <a14:useLocalDpi xmlns:a14="http://schemas.microsoft.com/office/drawing/2010/main" val="0"/>
+                        </a:ext>
+                      </a:extLst>
+                    </a:blip>
+                    <a:stretch>
+                      <a:fillRect/>
+                    </a:stretch>
+                  </pic:blipFill>
+                  <pic:spPr>
+                    <a:xfrm>
+                      <a:off x="0" y="0"/>
+                      <a:ext cx="5400040" cy="3314065"/>
+                    </a:xfrm>
+                    <a:prstGeom prst="rect">
+                      <a:avLst/>
+                    </a:prstGeom>
+                  </pic:spPr>
+                </pic:pic>
+              </a:graphicData>
+            </a:graphic>
+            <wp14:sizeRelH relativeFrom="page">
+              <wp14:pctWidth>0</wp14:pctWidth>
+            </wp14:sizeRelH>
+            <wp14:sizeRelV relativeFrom="page">
+              <wp14:pctHeight>0</wp14:pctHeight>
+            </wp14:sizeRelV>
+          </wp:anchor>
+        </w:drawing>
+      </w:r>
+    </w:p>
+    <w:p/>
+    <w:p/>
+    <w:p/>
+    <w:p/>
+    <w:p/>
+    <w:p/>
+    <w:p/>
+    <w:p/>
+    <w:p/>
+    <w:p/>
+    <w:p/>
+    <w:p>
+      <w:pPr>
+        <w:jc w:val="left"/>
+      </w:pPr>
+      <w:r>
+        <w:t>Resultado Prueba 24</w:t>
+      </w:r>
+    </w:p>
+    <w:p>
+      <w:pPr>
+        <w:jc w:val="left"/>
+      </w:pPr>
+      <w:r>
+        <w:rPr>
+          <w:noProof/>
+          <w:lang w:val="es-CL" w:eastAsia="es-CL"/>
+        </w:rPr>
+        <w:drawing>
+          <wp:inline distT="0" distB="0" distL="0" distR="0">
+            <wp:extent cx="5400040" cy="3314065"/>
+            <wp:effectExtent l="0" t="0" r="0" b="635"/>
+            <wp:docPr id="17" name="Imagen 17"/>
+            <wp:cNvGraphicFramePr>
+              <a:graphicFrameLocks xmlns:a="http://schemas.openxmlformats.org/drawingml/2006/main" noChangeAspect="1"/>
+            </wp:cNvGraphicFramePr>
+            <a:graphic xmlns:a="http://schemas.openxmlformats.org/drawingml/2006/main">
+              <a:graphicData uri="http://schemas.openxmlformats.org/drawingml/2006/picture">
+                <pic:pic xmlns:pic="http://schemas.openxmlformats.org/drawingml/2006/picture">
+                  <pic:nvPicPr>
+                    <pic:cNvPr id="17" name="24.png"/>
+                    <pic:cNvPicPr/>
+                  </pic:nvPicPr>
+                  <pic:blipFill>
+                    <a:blip r:embed="rId6">
+                      <a:extLst>
+                        <a:ext uri="{28A0092B-C50C-407E-A947-70E740481C1C}">
+                          <a14:useLocalDpi xmlns:a14="http://schemas.microsoft.com/office/drawing/2010/main" val="0"/>
+                        </a:ext>
+                      </a:extLst>
+                    </a:blip>
+                    <a:stretch>
+                      <a:fillRect/>
+                    </a:stretch>
+                  </pic:blipFill>
+                  <pic:spPr>
+                    <a:xfrm>
+                      <a:off x="0" y="0"/>
+                      <a:ext cx="5400040" cy="3314065"/>
+                    </a:xfrm>
+                    <a:prstGeom prst="rect">
+                      <a:avLst/>
+                    </a:prstGeom>
+                  </pic:spPr>
+                </pic:pic>
+              </a:graphicData>
+            </a:graphic>
+          </wp:inline>
+        </w:drawing>
+      </w:r>
+    </w:p>
+    <w:p>
+      <w:pPr>
+        <w:jc w:val="left"/>
+      </w:pPr>
+    </w:p>
+    <w:p>
+      <w:pPr>
+        <w:jc w:val="left"/>
+      </w:pPr>
+    </w:p>
+    <w:p>
+      <w:pPr>
+        <w:jc w:val="left"/>
+      </w:pPr>
+    </w:p>
+    <w:p>
+      <w:pPr>
+        <w:jc w:val="left"/>
+      </w:pPr>
+    </w:p>
+    <w:p>
+      <w:pPr>
+        <w:jc w:val="left"/>
+      </w:pPr>
+      <w:r>
+        <w:t>Resultado Prueba 26</w:t>
+      </w:r>
+    </w:p>
+    <w:p>
+      <w:pPr>
+        <w:jc w:val="left"/>
+      </w:pPr>
+      <w:r>
+        <w:rPr>
+          <w:noProof/>
+          <w:lang w:val="es-CL" w:eastAsia="es-CL"/>
+        </w:rPr>
+        <w:drawing>
+          <wp:inline distT="0" distB="0" distL="0" distR="0">
+            <wp:extent cx="5400040" cy="3314065"/>
+            <wp:effectExtent l="0" t="0" r="0" b="635"/>
+            <wp:docPr id="18" name="Imagen 18"/>
+            <wp:cNvGraphicFramePr>
+              <a:graphicFrameLocks xmlns:a="http://schemas.openxmlformats.org/drawingml/2006/main" noChangeAspect="1"/>
+            </wp:cNvGraphicFramePr>
+            <a:graphic xmlns:a="http://schemas.openxmlformats.org/drawingml/2006/main">
+              <a:graphicData uri="http://schemas.openxmlformats.org/drawingml/2006/picture">
+                <pic:pic xmlns:pic="http://schemas.openxmlformats.org/drawingml/2006/picture">
+                  <pic:nvPicPr>
+                    <pic:cNvPr id="18" name="26.png"/>
+                    <pic:cNvPicPr/>
+                  </pic:nvPicPr>
+                  <pic:blipFill>
+                    <a:blip r:embed="rId8">
+                      <a:extLst>
+                        <a:ext uri="{28A0092B-C50C-407E-A947-70E740481C1C}">
+                          <a14:useLocalDpi xmlns:a14="http://schemas.microsoft.com/office/drawing/2010/main" val="0"/>
+                        </a:ext>
+                      </a:extLst>
+                    </a:blip>
+                    <a:stretch>
+                      <a:fillRect/>
+                    </a:stretch>
+                  </pic:blipFill>
+                  <pic:spPr>
+                    <a:xfrm>
+                      <a:off x="0" y="0"/>
+                      <a:ext cx="5400040" cy="3314065"/>
+                    </a:xfrm>
+                    <a:prstGeom prst="rect">
+                      <a:avLst/>
+                    </a:prstGeom>
+                  </pic:spPr>
+                </pic:pic>
+              </a:graphicData>
+            </a:graphic>
+          </wp:inline>
+        </w:drawing>
+      </w:r>
+    </w:p>
+    <w:p>
+      <w:pPr>
+        <w:jc w:val="left"/>
+      </w:pPr>
+    </w:p>
+    <w:p>
+      <w:pPr>
+        <w:jc w:val="left"/>
+      </w:pPr>
+      <w:r>
+        <w:t>Resultado Prueba 27</w:t>
+      </w:r>
+    </w:p>
+    <w:p>
+      <w:pPr>
+        <w:jc w:val="left"/>
+      </w:pPr>
+      <w:r>
+        <w:rPr>
+          <w:noProof/>
+          <w:lang w:val="es-CL" w:eastAsia="es-CL"/>
+        </w:rPr>
+        <w:drawing>
+          <wp:inline distT="0" distB="0" distL="0" distR="0">
+            <wp:extent cx="5400040" cy="3314065"/>
+            <wp:effectExtent l="0" t="0" r="0" b="635"/>
+            <wp:docPr id="19" name="Imagen 19"/>
+            <wp:cNvGraphicFramePr>
+              <a:graphicFrameLocks xmlns:a="http://schemas.openxmlformats.org/drawingml/2006/main" noChangeAspect="1"/>
+            </wp:cNvGraphicFramePr>
+            <a:graphic xmlns:a="http://schemas.openxmlformats.org/drawingml/2006/main">
+              <a:graphicData uri="http://schemas.openxmlformats.org/drawingml/2006/picture">
+                <pic:pic xmlns:pic="http://schemas.openxmlformats.org/drawingml/2006/picture">
+                  <pic:nvPicPr>
+                    <pic:cNvPr id="19" name="27.png"/>
+                    <pic:cNvPicPr/>
+                  </pic:nvPicPr>
+                  <pic:blipFill>
+                    <a:blip r:embed="rId9">
+                      <a:extLst>
+                        <a:ext uri="{28A0092B-C50C-407E-A947-70E740481C1C}">
+                          <a14:useLocalDpi xmlns:a14="http://schemas.microsoft.com/office/drawing/2010/main" val="0"/>
+                        </a:ext>
+                      </a:extLst>
+                    </a:blip>
+                    <a:stretch>
+                      <a:fillRect/>
+                    </a:stretch>
+                  </pic:blipFill>
+                  <pic:spPr>
+                    <a:xfrm>
+                      <a:off x="0" y="0"/>
+                      <a:ext cx="5400040" cy="3314065"/>
+                    </a:xfrm>
+                    <a:prstGeom prst="rect">
+                      <a:avLst/>
+                    </a:prstGeom>
+                  </pic:spPr>
+                </pic:pic>
+              </a:graphicData>
+            </a:graphic>
+          </wp:inline>
+        </w:drawing>
+      </w:r>
+    </w:p>
+    <w:p>
+      <w:pPr>
+        <w:jc w:val="left"/>
+      </w:pPr>
+    </w:p>
+    <w:p>
+      <w:pPr>
+        <w:jc w:val="left"/>
+      </w:pPr>
+    </w:p>
+    <w:p>
+      <w:pPr>
+        <w:jc w:val="left"/>
+      </w:pPr>
+    </w:p>
+    <w:p>
+      <w:pPr>
+        <w:jc w:val="left"/>
+      </w:pPr>
+    </w:p>
+    <w:p>
+      <w:pPr>
+        <w:jc w:val="left"/>
+      </w:pPr>
+      <w:r>
+        <w:t>Resultado Prueba 28</w:t>
+      </w:r>
+    </w:p>
+    <w:p>
+      <w:pPr>
+        <w:jc w:val="left"/>
+      </w:pPr>
+      <w:r>
+        <w:rPr>
+          <w:noProof/>
+          <w:lang w:val="es-CL" w:eastAsia="es-CL"/>
+        </w:rPr>
+        <w:drawing>
+          <wp:inline distT="0" distB="0" distL="0" distR="0">
+            <wp:extent cx="5400040" cy="3314065"/>
+            <wp:effectExtent l="0" t="0" r="0" b="635"/>
+            <wp:docPr id="20" name="Imagen 20"/>
+            <wp:cNvGraphicFramePr>
+              <a:graphicFrameLocks xmlns:a="http://schemas.openxmlformats.org/drawingml/2006/main" noChangeAspect="1"/>
+            </wp:cNvGraphicFramePr>
+            <a:graphic xmlns:a="http://schemas.openxmlformats.org/drawingml/2006/main">
+              <a:graphicData uri="http://schemas.openxmlformats.org/drawingml/2006/picture">
+                <pic:pic xmlns:pic="http://schemas.openxmlformats.org/drawingml/2006/picture">
+                  <pic:nvPicPr>
+                    <pic:cNvPr id="20" name="28.png"/>
+                    <pic:cNvPicPr/>
+                  </pic:nvPicPr>
+                  <pic:blipFill>
+                    <a:blip r:embed="rId10">
+                      <a:extLst>
+                        <a:ext uri="{28A0092B-C50C-407E-A947-70E740481C1C}">
+                          <a14:useLocalDpi xmlns:a14="http://schemas.microsoft.com/office/drawing/2010/main" val="0"/>
+                        </a:ext>
+                      </a:extLst>
+                    </a:blip>
+                    <a:stretch>
+                      <a:fillRect/>
+                    </a:stretch>
+                  </pic:blipFill>
+                  <pic:spPr>
+                    <a:xfrm>
+                      <a:off x="0" y="0"/>
+                      <a:ext cx="5400040" cy="3314065"/>
+                    </a:xfrm>
+                    <a:prstGeom prst="rect">
+                      <a:avLst/>
+                    </a:prstGeom>
+                  </pic:spPr>
+                </pic:pic>
+              </a:graphicData>
+            </a:graphic>
+          </wp:inline>
+        </w:drawing>
+      </w:r>
+    </w:p>
+    <w:p>
+      <w:pPr>
+        <w:jc w:val="left"/>
+      </w:pPr>
+    </w:p>
+    <w:p>
+      <w:pPr>
+        <w:jc w:val="left"/>
+      </w:pPr>
+      <w:r>
+        <w:t>Resultado Prueba 29</w:t>
+      </w:r>
+    </w:p>
+    <w:p>
+      <w:pPr>
+        <w:jc w:val="left"/>
+      </w:pPr>
+      <w:r>
+        <w:rPr>
+          <w:noProof/>
+          <w:lang w:val="es-CL" w:eastAsia="es-CL"/>
+        </w:rPr>
+        <w:drawing>
+          <wp:inline distT="0" distB="0" distL="0" distR="0">
+            <wp:extent cx="5400040" cy="3314065"/>
+            <wp:effectExtent l="0" t="0" r="0" b="635"/>
+            <wp:docPr id="21" name="Imagen 21"/>
+            <wp:cNvGraphicFramePr>
+              <a:graphicFrameLocks xmlns:a="http://schemas.openxmlformats.org/drawingml/2006/main" noChangeAspect="1"/>
+            </wp:cNvGraphicFramePr>
+            <a:graphic xmlns:a="http://schemas.openxmlformats.org/drawingml/2006/main">
+              <a:graphicData uri="http://schemas.openxmlformats.org/drawingml/2006/picture">
+                <pic:pic xmlns:pic="http://schemas.openxmlformats.org/drawingml/2006/picture">
+                  <pic:nvPicPr>
+                    <pic:cNvPr id="21" name="29.png"/>
+                    <pic:cNvPicPr/>
+                  </pic:nvPicPr>
+                  <pic:blipFill>
+                    <a:blip r:embed="rId11">
+                      <a:extLst>
+                        <a:ext uri="{28A0092B-C50C-407E-A947-70E740481C1C}">
+                          <a14:useLocalDpi xmlns:a14="http://schemas.microsoft.com/office/drawing/2010/main" val="0"/>
+                        </a:ext>
+                      </a:extLst>
+                    </a:blip>
+                    <a:stretch>
+                      <a:fillRect/>
+                    </a:stretch>
+                  </pic:blipFill>
+                  <pic:spPr>
+                    <a:xfrm>
+                      <a:off x="0" y="0"/>
+                      <a:ext cx="5400040" cy="3314065"/>
+                    </a:xfrm>
+                    <a:prstGeom prst="rect">
+                      <a:avLst/>
+                    </a:prstGeom>
+                  </pic:spPr>
+                </pic:pic>
+              </a:graphicData>
+            </a:graphic>
+          </wp:inline>
+        </w:drawing>
+      </w:r>
+    </w:p>
+    <w:p>
+      <w:pPr>
+        <w:jc w:val="left"/>
+      </w:pPr>
+    </w:p>
+    <w:p>
+      <w:pPr>
+        <w:jc w:val="left"/>
+      </w:pPr>
+    </w:p>
+    <w:p>
+      <w:pPr>
+        <w:jc w:val="left"/>
+      </w:pPr>
+    </w:p>
+    <w:p>
+      <w:pPr>
+        <w:jc w:val="left"/>
+      </w:pPr>
+    </w:p>
+    <w:p>
+      <w:pPr>
+        <w:jc w:val="left"/>
+      </w:pPr>
+      <w:r>
+        <w:t>Resultado Prueba 30</w:t>
+      </w:r>
+    </w:p>
+    <w:p>
+      <w:pPr>
+        <w:jc w:val="left"/>
+      </w:pPr>
+      <w:r>
+        <w:rPr>
+          <w:noProof/>
+          <w:lang w:val="es-CL" w:eastAsia="es-CL"/>
+        </w:rPr>
+        <w:drawing>
+          <wp:inline distT="0" distB="0" distL="0" distR="0">
+            <wp:extent cx="5400040" cy="3314065"/>
+            <wp:effectExtent l="0" t="0" r="0" b="635"/>
+            <wp:docPr id="22" name="Imagen 22"/>
+            <wp:cNvGraphicFramePr>
+              <a:graphicFrameLocks xmlns:a="http://schemas.openxmlformats.org/drawingml/2006/main" noChangeAspect="1"/>
+            </wp:cNvGraphicFramePr>
+            <a:graphic xmlns:a="http://schemas.openxmlformats.org/drawingml/2006/main">
+              <a:graphicData uri="http://schemas.openxmlformats.org/drawingml/2006/picture">
+                <pic:pic xmlns:pic="http://schemas.openxmlformats.org/drawingml/2006/picture">
+                  <pic:nvPicPr>
+                    <pic:cNvPr id="22" name="30.png"/>
+                    <pic:cNvPicPr/>
+                  </pic:nvPicPr>
+                  <pic:blipFill>
+                    <a:blip r:embed="rId12">
+                      <a:extLst>
+                        <a:ext uri="{28A0092B-C50C-407E-A947-70E740481C1C}">
+                          <a14:useLocalDpi xmlns:a14="http://schemas.microsoft.com/office/drawing/2010/main" val="0"/>
+                        </a:ext>
+                      </a:extLst>
+                    </a:blip>
+                    <a:stretch>
+                      <a:fillRect/>
+                    </a:stretch>
+                  </pic:blipFill>
+                  <pic:spPr>
+                    <a:xfrm>
+                      <a:off x="0" y="0"/>
+                      <a:ext cx="5400040" cy="3314065"/>
+                    </a:xfrm>
+                    <a:prstGeom prst="rect">
+                      <a:avLst/>
+                    </a:prstGeom>
+                  </pic:spPr>
+                </pic:pic>
+              </a:graphicData>
+            </a:graphic>
+          </wp:inline>
+        </w:drawing>
+      </w:r>
+    </w:p>
+    <w:p>
+      <w:pPr>
+        <w:jc w:val="left"/>
+      </w:pPr>
+    </w:p>
+    <w:p>
+      <w:pPr>
+        <w:jc w:val="left"/>
+      </w:pPr>
+      <w:r>
+        <w:t>Resultado Prueba 31</w:t>
+      </w:r>
+    </w:p>
+    <w:p>
+      <w:pPr>
+        <w:jc w:val="left"/>
+      </w:pPr>
+      <w:r>
+        <w:rPr>
+          <w:noProof/>
+          <w:lang w:val="es-CL" w:eastAsia="es-CL"/>
+        </w:rPr>
+        <w:drawing>
+          <wp:inline distT="0" distB="0" distL="0" distR="0">
+            <wp:extent cx="5400040" cy="3314065"/>
+            <wp:effectExtent l="0" t="0" r="0" b="635"/>
+            <wp:docPr id="23" name="Imagen 23"/>
+            <wp:cNvGraphicFramePr>
+              <a:graphicFrameLocks xmlns:a="http://schemas.openxmlformats.org/drawingml/2006/main" noChangeAspect="1"/>
+            </wp:cNvGraphicFramePr>
+            <a:graphic xmlns:a="http://schemas.openxmlformats.org/drawingml/2006/main">
+              <a:graphicData uri="http://schemas.openxmlformats.org/drawingml/2006/picture">
+                <pic:pic xmlns:pic="http://schemas.openxmlformats.org/drawingml/2006/picture">
+                  <pic:nvPicPr>
+                    <pic:cNvPr id="23" name="31.png"/>
+                    <pic:cNvPicPr/>
+                  </pic:nvPicPr>
+                  <pic:blipFill>
+                    <a:blip r:embed="rId13">
+                      <a:extLst>
+                        <a:ext uri="{28A0092B-C50C-407E-A947-70E740481C1C}">
+                          <a14:useLocalDpi xmlns:a14="http://schemas.microsoft.com/office/drawing/2010/main" val="0"/>
+                        </a:ext>
+                      </a:extLst>
+                    </a:blip>
+                    <a:stretch>
+                      <a:fillRect/>
+                    </a:stretch>
+                  </pic:blipFill>
+                  <pic:spPr>
+                    <a:xfrm>
+                      <a:off x="0" y="0"/>
+                      <a:ext cx="5400040" cy="3314065"/>
+                    </a:xfrm>
+                    <a:prstGeom prst="rect">
+                      <a:avLst/>
+                    </a:prstGeom>
+                  </pic:spPr>
+                </pic:pic>
+              </a:graphicData>
+            </a:graphic>
+          </wp:inline>
+        </w:drawing>
+      </w:r>
+    </w:p>
+    <w:p>
+      <w:pPr>
+        <w:jc w:val="left"/>
+      </w:pPr>
+    </w:p>
+    <w:p>
+      <w:pPr>
+        <w:jc w:val="left"/>
+      </w:pPr>
+    </w:p>
+    <w:p>
+      <w:pPr>
+        <w:jc w:val="left"/>
+      </w:pPr>
+    </w:p>
+    <w:p>
+      <w:pPr>
+        <w:jc w:val="left"/>
+      </w:pPr>
+    </w:p>
+    <w:p>
+      <w:pPr>
+        <w:jc w:val="left"/>
+      </w:pPr>
+      <w:r>
+        <w:t>Resultado Prueba 32</w:t>
+      </w:r>
+    </w:p>
+    <w:p>
+      <w:pPr>
+        <w:jc w:val="left"/>
+      </w:pPr>
+      <w:r>
+        <w:rPr>
+          <w:noProof/>
+          <w:lang w:val="es-CL" w:eastAsia="es-CL"/>
+        </w:rPr>
+        <w:drawing>
+          <wp:inline distT="0" distB="0" distL="0" distR="0">
+            <wp:extent cx="5400040" cy="3314065"/>
+            <wp:effectExtent l="0" t="0" r="0" b="635"/>
+            <wp:docPr id="24" name="Imagen 24"/>
+            <wp:cNvGraphicFramePr>
+              <a:graphicFrameLocks xmlns:a="http://schemas.openxmlformats.org/drawingml/2006/main" noChangeAspect="1"/>
+            </wp:cNvGraphicFramePr>
+            <a:graphic xmlns:a="http://schemas.openxmlformats.org/drawingml/2006/main">
+              <a:graphicData uri="http://schemas.openxmlformats.org/drawingml/2006/picture">
+                <pic:pic xmlns:pic="http://schemas.openxmlformats.org/drawingml/2006/picture">
+                  <pic:nvPicPr>
+                    <pic:cNvPr id="24" name="32.png"/>
+                    <pic:cNvPicPr/>
+                  </pic:nvPicPr>
+                  <pic:blipFill>
+                    <a:blip r:embed="rId14">
+                      <a:extLst>
+                        <a:ext uri="{28A0092B-C50C-407E-A947-70E740481C1C}">
+                          <a14:useLocalDpi xmlns:a14="http://schemas.microsoft.com/office/drawing/2010/main" val="0"/>
+                        </a:ext>
+                      </a:extLst>
+                    </a:blip>
+                    <a:stretch>
+                      <a:fillRect/>
+                    </a:stretch>
+                  </pic:blipFill>
+                  <pic:spPr>
+                    <a:xfrm>
+                      <a:off x="0" y="0"/>
+                      <a:ext cx="5400040" cy="3314065"/>
+                    </a:xfrm>
+                    <a:prstGeom prst="rect">
+                      <a:avLst/>
+                    </a:prstGeom>
+                  </pic:spPr>
+                </pic:pic>
+              </a:graphicData>
+            </a:graphic>
+          </wp:inline>
+        </w:drawing>
+      </w:r>
+    </w:p>
+    <w:p>
+      <w:pPr>
+        <w:jc w:val="left"/>
+      </w:pPr>
+      <w:r>
+        <w:t>Resultado Prueba 33-1</w:t>
+      </w:r>
+    </w:p>
+    <w:p>
+      <w:pPr>
+        <w:jc w:val="left"/>
+      </w:pPr>
+      <w:r>
+        <w:rPr>
+          <w:noProof/>
+          <w:lang w:val="es-CL" w:eastAsia="es-CL"/>
+        </w:rPr>
+        <w:drawing>
+          <wp:inline distT="0" distB="0" distL="0" distR="0">
+            <wp:extent cx="5400040" cy="3314065"/>
+            <wp:effectExtent l="0" t="0" r="0" b="635"/>
+            <wp:docPr id="25" name="Imagen 25"/>
+            <wp:cNvGraphicFramePr>
+              <a:graphicFrameLocks xmlns:a="http://schemas.openxmlformats.org/drawingml/2006/main" noChangeAspect="1"/>
+            </wp:cNvGraphicFramePr>
+            <a:graphic xmlns:a="http://schemas.openxmlformats.org/drawingml/2006/main">
+              <a:graphicData uri="http://schemas.openxmlformats.org/drawingml/2006/picture">
+                <pic:pic xmlns:pic="http://schemas.openxmlformats.org/drawingml/2006/picture">
+                  <pic:nvPicPr>
+                    <pic:cNvPr id="25" name="33-1.png"/>
+                    <pic:cNvPicPr/>
+                  </pic:nvPicPr>
+                  <pic:blipFill>
+                    <a:blip r:embed="rId15">
+                      <a:extLst>
+                        <a:ext uri="{28A0092B-C50C-407E-A947-70E740481C1C}">
+                          <a14:useLocalDpi xmlns:a14="http://schemas.microsoft.com/office/drawing/2010/main" val="0"/>
+                        </a:ext>
+                      </a:extLst>
+                    </a:blip>
+                    <a:stretch>
+                      <a:fillRect/>
+                    </a:stretch>
+                  </pic:blipFill>
+                  <pic:spPr>
+                    <a:xfrm>
+                      <a:off x="0" y="0"/>
+                      <a:ext cx="5400040" cy="3314065"/>
+                    </a:xfrm>
+                    <a:prstGeom prst="rect">
+                      <a:avLst/>
+                    </a:prstGeom>
+                  </pic:spPr>
+                </pic:pic>
+              </a:graphicData>
+            </a:graphic>
+          </wp:inline>
+        </w:drawing>
+      </w:r>
+    </w:p>
+    <w:p>
+      <w:pPr>
+        <w:jc w:val="left"/>
+      </w:pPr>
+    </w:p>
+    <w:p>
+      <w:pPr>
+        <w:jc w:val="left"/>
+      </w:pPr>
+    </w:p>
+    <w:p>
+      <w:pPr>
+        <w:jc w:val="left"/>
+      </w:pPr>
+    </w:p>
+    <w:p>
+      <w:pPr>
+        <w:jc w:val="left"/>
+      </w:pPr>
+    </w:p>
+    <w:p>
+      <w:pPr>
+        <w:jc w:val="left"/>
+      </w:pPr>
+    </w:p>
+    <w:p>
+      <w:pPr>
+        <w:jc w:val="left"/>
+      </w:pPr>
+      <w:r>
+        <w:t>Resultado Prueba 33-2</w:t>
+      </w:r>
+    </w:p>
+    <w:p>
+      <w:pPr>
+        <w:jc w:val="left"/>
+      </w:pPr>
+      <w:r>
+        <w:rPr>
+          <w:noProof/>
+          <w:lang w:val="es-CL" w:eastAsia="es-CL"/>
+        </w:rPr>
+        <w:drawing>
+          <wp:inline distT="0" distB="0" distL="0" distR="0">
+            <wp:extent cx="5400040" cy="3314065"/>
+            <wp:effectExtent l="0" t="0" r="0" b="635"/>
+            <wp:docPr id="26" name="Imagen 26"/>
+            <wp:cNvGraphicFramePr>
+              <a:graphicFrameLocks xmlns:a="http://schemas.openxmlformats.org/drawingml/2006/main" noChangeAspect="1"/>
+            </wp:cNvGraphicFramePr>
+            <a:graphic xmlns:a="http://schemas.openxmlformats.org/drawingml/2006/main">
+              <a:graphicData uri="http://schemas.openxmlformats.org/drawingml/2006/picture">
+                <pic:pic xmlns:pic="http://schemas.openxmlformats.org/drawingml/2006/picture">
+                  <pic:nvPicPr>
+                    <pic:cNvPr id="26" name="33-2.png"/>
+                    <pic:cNvPicPr/>
+                  </pic:nvPicPr>
+                  <pic:blipFill>
+                    <a:blip r:embed="rId16">
+                      <a:extLst>
+                        <a:ext uri="{28A0092B-C50C-407E-A947-70E740481C1C}">
+                          <a14:useLocalDpi xmlns:a14="http://schemas.microsoft.com/office/drawing/2010/main" val="0"/>
+                        </a:ext>
+                      </a:extLst>
+                    </a:blip>
+                    <a:stretch>
+                      <a:fillRect/>
+                    </a:stretch>
+                  </pic:blipFill>
+                  <pic:spPr>
+                    <a:xfrm>
+                      <a:off x="0" y="0"/>
+                      <a:ext cx="5400040" cy="3314065"/>
+                    </a:xfrm>
+                    <a:prstGeom prst="rect">
+                      <a:avLst/>
+                    </a:prstGeom>
+                  </pic:spPr>
+                </pic:pic>
+              </a:graphicData>
+            </a:graphic>
+          </wp:inline>
+        </w:drawing>
+      </w:r>
+    </w:p>
+    <w:p>
+      <w:pPr>
+        <w:jc w:val="left"/>
+      </w:pPr>
+      <w:r>
+        <w:t>Resultado Prueba 34</w:t>
+      </w:r>
+    </w:p>
+    <w:p>
+      <w:pPr>
+        <w:jc w:val="left"/>
+      </w:pPr>
+      <w:r>
+        <w:rPr>
+          <w:noProof/>
+          <w:lang w:val="es-CL" w:eastAsia="es-CL"/>
+        </w:rPr>
+        <w:drawing>
+          <wp:inline distT="0" distB="0" distL="0" distR="0">
+            <wp:extent cx="5400040" cy="3314065"/>
+            <wp:effectExtent l="0" t="0" r="0" b="635"/>
+            <wp:docPr id="27" name="Imagen 27"/>
+            <wp:cNvGraphicFramePr>
+              <a:graphicFrameLocks xmlns:a="http://schemas.openxmlformats.org/drawingml/2006/main" noChangeAspect="1"/>
+            </wp:cNvGraphicFramePr>
+            <a:graphic xmlns:a="http://schemas.openxmlformats.org/drawingml/2006/main">
+              <a:graphicData uri="http://schemas.openxmlformats.org/drawingml/2006/picture">
+                <pic:pic xmlns:pic="http://schemas.openxmlformats.org/drawingml/2006/picture">
+                  <pic:nvPicPr>
+                    <pic:cNvPr id="27" name="34.png"/>
+                    <pic:cNvPicPr/>
+                  </pic:nvPicPr>
+                  <pic:blipFill>
+                    <a:blip r:embed="rId17">
+                      <a:extLst>
+                        <a:ext uri="{28A0092B-C50C-407E-A947-70E740481C1C}">
+                          <a14:useLocalDpi xmlns:a14="http://schemas.microsoft.com/office/drawing/2010/main" val="0"/>
+                        </a:ext>
+                      </a:extLst>
+                    </a:blip>
+                    <a:stretch>
+                      <a:fillRect/>
+                    </a:stretch>
+                  </pic:blipFill>
+                  <pic:spPr>
+                    <a:xfrm>
+                      <a:off x="0" y="0"/>
+                      <a:ext cx="5400040" cy="3314065"/>
+                    </a:xfrm>
+                    <a:prstGeom prst="rect">
+                      <a:avLst/>
+                    </a:prstGeom>
+                  </pic:spPr>
+                </pic:pic>
+              </a:graphicData>
+            </a:graphic>
+          </wp:inline>
+        </w:drawing>
+      </w:r>
+    </w:p>
+    <w:p>
+      <w:pPr>
+        <w:jc w:val="left"/>
+      </w:pPr>
+    </w:p>
+    <w:p>
+      <w:pPr>
+        <w:jc w:val="left"/>
+      </w:pPr>
+    </w:p>
+    <w:p>
+      <w:pPr>
+        <w:jc w:val="left"/>
+      </w:pPr>
+    </w:p>
+    <w:p>
+      <w:pPr>
+        <w:jc w:val="left"/>
+      </w:pPr>
+    </w:p>
+    <w:p>
+      <w:pPr>
+        <w:jc w:val="left"/>
+      </w:pPr>
+    </w:p>
+    <w:p>
+      <w:pPr>
+        <w:jc w:val="left"/>
+      </w:pPr>
+      <w:r>
+        <w:t>Resultado Prueba 35</w:t>
+      </w:r>
+    </w:p>
+    <w:p>
+      <w:pPr>
+        <w:jc w:val="left"/>
+      </w:pPr>
+      <w:r>
+        <w:rPr>
+          <w:noProof/>
+          <w:lang w:val="es-CL" w:eastAsia="es-CL"/>
+        </w:rPr>
+        <w:drawing>
+          <wp:inline distT="0" distB="0" distL="0" distR="0">
+            <wp:extent cx="5400040" cy="3314065"/>
+            <wp:effectExtent l="0" t="0" r="0" b="635"/>
+            <wp:docPr id="28" name="Imagen 28"/>
+            <wp:cNvGraphicFramePr>
+              <a:graphicFrameLocks xmlns:a="http://schemas.openxmlformats.org/drawingml/2006/main" noChangeAspect="1"/>
+            </wp:cNvGraphicFramePr>
+            <a:graphic xmlns:a="http://schemas.openxmlformats.org/drawingml/2006/main">
+              <a:graphicData uri="http://schemas.openxmlformats.org/drawingml/2006/picture">
+                <pic:pic xmlns:pic="http://schemas.openxmlformats.org/drawingml/2006/picture">
+                  <pic:nvPicPr>
+                    <pic:cNvPr id="28" name="35.png"/>
+                    <pic:cNvPicPr/>
+                  </pic:nvPicPr>
+                  <pic:blipFill>
+                    <a:blip r:embed="rId18">
+                      <a:extLst>
+                        <a:ext uri="{28A0092B-C50C-407E-A947-70E740481C1C}">
+                          <a14:useLocalDpi xmlns:a14="http://schemas.microsoft.com/office/drawing/2010/main" val="0"/>
+                        </a:ext>
+                      </a:extLst>
+                    </a:blip>
+                    <a:stretch>
+                      <a:fillRect/>
+                    </a:stretch>
+                  </pic:blipFill>
+                  <pic:spPr>
+                    <a:xfrm>
+                      <a:off x="0" y="0"/>
+                      <a:ext cx="5400040" cy="3314065"/>
+                    </a:xfrm>
+                    <a:prstGeom prst="rect">
+                      <a:avLst/>
+                    </a:prstGeom>
+                  </pic:spPr>
+                </pic:pic>
+              </a:graphicData>
+            </a:graphic>
+          </wp:inline>
+        </w:drawing>
+      </w:r>
+    </w:p>
+    <w:p>
+      <w:pPr>
+        <w:jc w:val="left"/>
+        <w:rPr>
+          <w:noProof/>
+          <w:lang w:val="es-CL" w:eastAsia="es-CL"/>
+        </w:rPr>
+      </w:pPr>
+    </w:p>
+    <w:p>
+      <w:pPr>
+        <w:jc w:val="left"/>
+        <w:rPr>
+          <w:noProof/>
+          <w:lang w:val="es-CL" w:eastAsia="es-CL"/>
+        </w:rPr>
+      </w:pPr>
+    </w:p>
+    <w:p>
+      <w:pPr>
+        <w:jc w:val="left"/>
+      </w:pPr>
+    </w:p>
+    <w:p/>
+    <w:p/>
+    <w:p>
+      <w:pPr>
+        <w:tabs>
+          <w:tab w:val="left" w:pos="7635"/>
+        </w:tabs>
+      </w:pPr>
+      <w:r>
+        <w:tab/>
+      </w:r>
+    </w:p>
     <w:sectPr>
       <w:pgSz w:w="11906" w:h="16838"/>
       <w:pgMar w:top="1417" w:right="1701" w:bottom="1417" w:left="1701" w:header="708" w:footer="708" w:gutter="0"/>
@@ -2477,6 +5953,356 @@
     </w:sectPr>
   </w:body>
 </w:document>
+</file>
+
+<file path=word/numbering.xml><?xml version="1.0" encoding="utf-8"?>
+<w:numbering xmlns:wpc="http://schemas.microsoft.com/office/word/2010/wordprocessingCanvas" xmlns:mc="http://schemas.openxmlformats.org/markup-compatibility/2006" xmlns:o="urn:schemas-microsoft-com:office:office" xmlns:r="http://schemas.openxmlformats.org/officeDocument/2006/relationships" xmlns:m="http://schemas.openxmlformats.org/officeDocument/2006/math" xmlns:v="urn:schemas-microsoft-com:vml" xmlns:wp14="http://schemas.microsoft.com/office/word/2010/wordprocessingDrawing" xmlns:wp="http://schemas.openxmlformats.org/drawingml/2006/wordprocessingDrawing" xmlns:w10="urn:schemas-microsoft-com:office:word" xmlns:w="http://schemas.openxmlformats.org/wordprocessingml/2006/main" xmlns:w14="http://schemas.microsoft.com/office/word/2010/wordml" xmlns:w15="http://schemas.microsoft.com/office/word/2012/wordml" xmlns:wpg="http://schemas.microsoft.com/office/word/2010/wordprocessingGroup" xmlns:wpi="http://schemas.microsoft.com/office/word/2010/wordprocessingInk" xmlns:wne="http://schemas.microsoft.com/office/word/2006/wordml" xmlns:wps="http://schemas.microsoft.com/office/word/2010/wordprocessingShape" mc:Ignorable="w14 w15 wp14">
+  <w:abstractNum w:abstractNumId="0">
+    <w:nsid w:val="17C7572D"/>
+    <w:multiLevelType w:val="hybridMultilevel"/>
+    <w:tmpl w:val="51F24B46"/>
+    <w:lvl w:ilvl="0" w:tplc="4628E82A">
+      <w:numFmt w:val="bullet"/>
+      <w:lvlText w:val="-"/>
+      <w:lvlJc w:val="left"/>
+      <w:pPr>
+        <w:ind w:left="720" w:hanging="360"/>
+      </w:pPr>
+      <w:rPr>
+        <w:rFonts w:ascii="Calibri" w:eastAsia="Times New Roman" w:hAnsi="Calibri" w:cs="Arial" w:hint="default"/>
+      </w:rPr>
+    </w:lvl>
+    <w:lvl w:ilvl="1" w:tplc="340A0003" w:tentative="1">
+      <w:start w:val="1"/>
+      <w:numFmt w:val="bullet"/>
+      <w:lvlText w:val="o"/>
+      <w:lvlJc w:val="left"/>
+      <w:pPr>
+        <w:ind w:left="1440" w:hanging="360"/>
+      </w:pPr>
+      <w:rPr>
+        <w:rFonts w:ascii="Courier New" w:hAnsi="Courier New" w:cs="Courier New" w:hint="default"/>
+      </w:rPr>
+    </w:lvl>
+    <w:lvl w:ilvl="2" w:tplc="340A0005" w:tentative="1">
+      <w:start w:val="1"/>
+      <w:numFmt w:val="bullet"/>
+      <w:lvlText w:val=""/>
+      <w:lvlJc w:val="left"/>
+      <w:pPr>
+        <w:ind w:left="2160" w:hanging="360"/>
+      </w:pPr>
+      <w:rPr>
+        <w:rFonts w:ascii="Wingdings" w:hAnsi="Wingdings" w:hint="default"/>
+      </w:rPr>
+    </w:lvl>
+    <w:lvl w:ilvl="3" w:tplc="340A0001" w:tentative="1">
+      <w:start w:val="1"/>
+      <w:numFmt w:val="bullet"/>
+      <w:lvlText w:val=""/>
+      <w:lvlJc w:val="left"/>
+      <w:pPr>
+        <w:ind w:left="2880" w:hanging="360"/>
+      </w:pPr>
+      <w:rPr>
+        <w:rFonts w:ascii="Symbol" w:hAnsi="Symbol" w:hint="default"/>
+      </w:rPr>
+    </w:lvl>
+    <w:lvl w:ilvl="4" w:tplc="340A0003" w:tentative="1">
+      <w:start w:val="1"/>
+      <w:numFmt w:val="bullet"/>
+      <w:lvlText w:val="o"/>
+      <w:lvlJc w:val="left"/>
+      <w:pPr>
+        <w:ind w:left="3600" w:hanging="360"/>
+      </w:pPr>
+      <w:rPr>
+        <w:rFonts w:ascii="Courier New" w:hAnsi="Courier New" w:cs="Courier New" w:hint="default"/>
+      </w:rPr>
+    </w:lvl>
+    <w:lvl w:ilvl="5" w:tplc="340A0005" w:tentative="1">
+      <w:start w:val="1"/>
+      <w:numFmt w:val="bullet"/>
+      <w:lvlText w:val=""/>
+      <w:lvlJc w:val="left"/>
+      <w:pPr>
+        <w:ind w:left="4320" w:hanging="360"/>
+      </w:pPr>
+      <w:rPr>
+        <w:rFonts w:ascii="Wingdings" w:hAnsi="Wingdings" w:hint="default"/>
+      </w:rPr>
+    </w:lvl>
+    <w:lvl w:ilvl="6" w:tplc="340A0001" w:tentative="1">
+      <w:start w:val="1"/>
+      <w:numFmt w:val="bullet"/>
+      <w:lvlText w:val=""/>
+      <w:lvlJc w:val="left"/>
+      <w:pPr>
+        <w:ind w:left="5040" w:hanging="360"/>
+      </w:pPr>
+      <w:rPr>
+        <w:rFonts w:ascii="Symbol" w:hAnsi="Symbol" w:hint="default"/>
+      </w:rPr>
+    </w:lvl>
+    <w:lvl w:ilvl="7" w:tplc="340A0003" w:tentative="1">
+      <w:start w:val="1"/>
+      <w:numFmt w:val="bullet"/>
+      <w:lvlText w:val="o"/>
+      <w:lvlJc w:val="left"/>
+      <w:pPr>
+        <w:ind w:left="5760" w:hanging="360"/>
+      </w:pPr>
+      <w:rPr>
+        <w:rFonts w:ascii="Courier New" w:hAnsi="Courier New" w:cs="Courier New" w:hint="default"/>
+      </w:rPr>
+    </w:lvl>
+    <w:lvl w:ilvl="8" w:tplc="340A0005" w:tentative="1">
+      <w:start w:val="1"/>
+      <w:numFmt w:val="bullet"/>
+      <w:lvlText w:val=""/>
+      <w:lvlJc w:val="left"/>
+      <w:pPr>
+        <w:ind w:left="6480" w:hanging="360"/>
+      </w:pPr>
+      <w:rPr>
+        <w:rFonts w:ascii="Wingdings" w:hAnsi="Wingdings" w:hint="default"/>
+      </w:rPr>
+    </w:lvl>
+  </w:abstractNum>
+  <w:abstractNum w:abstractNumId="1">
+    <w:nsid w:val="1FFF3CF9"/>
+    <w:multiLevelType w:val="hybridMultilevel"/>
+    <w:tmpl w:val="847AAD84"/>
+    <w:lvl w:ilvl="0" w:tplc="B6BE198C">
+      <w:numFmt w:val="bullet"/>
+      <w:lvlText w:val="-"/>
+      <w:lvlJc w:val="left"/>
+      <w:pPr>
+        <w:ind w:left="720" w:hanging="360"/>
+      </w:pPr>
+      <w:rPr>
+        <w:rFonts w:ascii="Calibri" w:eastAsia="Times New Roman" w:hAnsi="Calibri" w:cs="Arial" w:hint="default"/>
+      </w:rPr>
+    </w:lvl>
+    <w:lvl w:ilvl="1" w:tplc="340A0003" w:tentative="1">
+      <w:start w:val="1"/>
+      <w:numFmt w:val="bullet"/>
+      <w:lvlText w:val="o"/>
+      <w:lvlJc w:val="left"/>
+      <w:pPr>
+        <w:ind w:left="1440" w:hanging="360"/>
+      </w:pPr>
+      <w:rPr>
+        <w:rFonts w:ascii="Courier New" w:hAnsi="Courier New" w:cs="Courier New" w:hint="default"/>
+      </w:rPr>
+    </w:lvl>
+    <w:lvl w:ilvl="2" w:tplc="340A0005" w:tentative="1">
+      <w:start w:val="1"/>
+      <w:numFmt w:val="bullet"/>
+      <w:lvlText w:val=""/>
+      <w:lvlJc w:val="left"/>
+      <w:pPr>
+        <w:ind w:left="2160" w:hanging="360"/>
+      </w:pPr>
+      <w:rPr>
+        <w:rFonts w:ascii="Wingdings" w:hAnsi="Wingdings" w:hint="default"/>
+      </w:rPr>
+    </w:lvl>
+    <w:lvl w:ilvl="3" w:tplc="340A0001" w:tentative="1">
+      <w:start w:val="1"/>
+      <w:numFmt w:val="bullet"/>
+      <w:lvlText w:val=""/>
+      <w:lvlJc w:val="left"/>
+      <w:pPr>
+        <w:ind w:left="2880" w:hanging="360"/>
+      </w:pPr>
+      <w:rPr>
+        <w:rFonts w:ascii="Symbol" w:hAnsi="Symbol" w:hint="default"/>
+      </w:rPr>
+    </w:lvl>
+    <w:lvl w:ilvl="4" w:tplc="340A0003" w:tentative="1">
+      <w:start w:val="1"/>
+      <w:numFmt w:val="bullet"/>
+      <w:lvlText w:val="o"/>
+      <w:lvlJc w:val="left"/>
+      <w:pPr>
+        <w:ind w:left="3600" w:hanging="360"/>
+      </w:pPr>
+      <w:rPr>
+        <w:rFonts w:ascii="Courier New" w:hAnsi="Courier New" w:cs="Courier New" w:hint="default"/>
+      </w:rPr>
+    </w:lvl>
+    <w:lvl w:ilvl="5" w:tplc="340A0005" w:tentative="1">
+      <w:start w:val="1"/>
+      <w:numFmt w:val="bullet"/>
+      <w:lvlText w:val=""/>
+      <w:lvlJc w:val="left"/>
+      <w:pPr>
+        <w:ind w:left="4320" w:hanging="360"/>
+      </w:pPr>
+      <w:rPr>
+        <w:rFonts w:ascii="Wingdings" w:hAnsi="Wingdings" w:hint="default"/>
+      </w:rPr>
+    </w:lvl>
+    <w:lvl w:ilvl="6" w:tplc="340A0001" w:tentative="1">
+      <w:start w:val="1"/>
+      <w:numFmt w:val="bullet"/>
+      <w:lvlText w:val=""/>
+      <w:lvlJc w:val="left"/>
+      <w:pPr>
+        <w:ind w:left="5040" w:hanging="360"/>
+      </w:pPr>
+      <w:rPr>
+        <w:rFonts w:ascii="Symbol" w:hAnsi="Symbol" w:hint="default"/>
+      </w:rPr>
+    </w:lvl>
+    <w:lvl w:ilvl="7" w:tplc="340A0003" w:tentative="1">
+      <w:start w:val="1"/>
+      <w:numFmt w:val="bullet"/>
+      <w:lvlText w:val="o"/>
+      <w:lvlJc w:val="left"/>
+      <w:pPr>
+        <w:ind w:left="5760" w:hanging="360"/>
+      </w:pPr>
+      <w:rPr>
+        <w:rFonts w:ascii="Courier New" w:hAnsi="Courier New" w:cs="Courier New" w:hint="default"/>
+      </w:rPr>
+    </w:lvl>
+    <w:lvl w:ilvl="8" w:tplc="340A0005" w:tentative="1">
+      <w:start w:val="1"/>
+      <w:numFmt w:val="bullet"/>
+      <w:lvlText w:val=""/>
+      <w:lvlJc w:val="left"/>
+      <w:pPr>
+        <w:ind w:left="6480" w:hanging="360"/>
+      </w:pPr>
+      <w:rPr>
+        <w:rFonts w:ascii="Wingdings" w:hAnsi="Wingdings" w:hint="default"/>
+      </w:rPr>
+    </w:lvl>
+  </w:abstractNum>
+  <w:abstractNum w:abstractNumId="2">
+    <w:nsid w:val="79F1637A"/>
+    <w:multiLevelType w:val="hybridMultilevel"/>
+    <w:tmpl w:val="4E547AFA"/>
+    <w:lvl w:ilvl="0" w:tplc="905CB6FA">
+      <w:numFmt w:val="bullet"/>
+      <w:lvlText w:val="-"/>
+      <w:lvlJc w:val="left"/>
+      <w:pPr>
+        <w:ind w:left="720" w:hanging="360"/>
+      </w:pPr>
+      <w:rPr>
+        <w:rFonts w:ascii="Calibri" w:eastAsia="Times New Roman" w:hAnsi="Calibri" w:cs="Arial" w:hint="default"/>
+      </w:rPr>
+    </w:lvl>
+    <w:lvl w:ilvl="1" w:tplc="340A0003" w:tentative="1">
+      <w:start w:val="1"/>
+      <w:numFmt w:val="bullet"/>
+      <w:lvlText w:val="o"/>
+      <w:lvlJc w:val="left"/>
+      <w:pPr>
+        <w:ind w:left="1440" w:hanging="360"/>
+      </w:pPr>
+      <w:rPr>
+        <w:rFonts w:ascii="Courier New" w:hAnsi="Courier New" w:cs="Courier New" w:hint="default"/>
+      </w:rPr>
+    </w:lvl>
+    <w:lvl w:ilvl="2" w:tplc="340A0005" w:tentative="1">
+      <w:start w:val="1"/>
+      <w:numFmt w:val="bullet"/>
+      <w:lvlText w:val=""/>
+      <w:lvlJc w:val="left"/>
+      <w:pPr>
+        <w:ind w:left="2160" w:hanging="360"/>
+      </w:pPr>
+      <w:rPr>
+        <w:rFonts w:ascii="Wingdings" w:hAnsi="Wingdings" w:hint="default"/>
+      </w:rPr>
+    </w:lvl>
+    <w:lvl w:ilvl="3" w:tplc="340A0001" w:tentative="1">
+      <w:start w:val="1"/>
+      <w:numFmt w:val="bullet"/>
+      <w:lvlText w:val=""/>
+      <w:lvlJc w:val="left"/>
+      <w:pPr>
+        <w:ind w:left="2880" w:hanging="360"/>
+      </w:pPr>
+      <w:rPr>
+        <w:rFonts w:ascii="Symbol" w:hAnsi="Symbol" w:hint="default"/>
+      </w:rPr>
+    </w:lvl>
+    <w:lvl w:ilvl="4" w:tplc="340A0003" w:tentative="1">
+      <w:start w:val="1"/>
+      <w:numFmt w:val="bullet"/>
+      <w:lvlText w:val="o"/>
+      <w:lvlJc w:val="left"/>
+      <w:pPr>
+        <w:ind w:left="3600" w:hanging="360"/>
+      </w:pPr>
+      <w:rPr>
+        <w:rFonts w:ascii="Courier New" w:hAnsi="Courier New" w:cs="Courier New" w:hint="default"/>
+      </w:rPr>
+    </w:lvl>
+    <w:lvl w:ilvl="5" w:tplc="340A0005" w:tentative="1">
+      <w:start w:val="1"/>
+      <w:numFmt w:val="bullet"/>
+      <w:lvlText w:val=""/>
+      <w:lvlJc w:val="left"/>
+      <w:pPr>
+        <w:ind w:left="4320" w:hanging="360"/>
+      </w:pPr>
+      <w:rPr>
+        <w:rFonts w:ascii="Wingdings" w:hAnsi="Wingdings" w:hint="default"/>
+      </w:rPr>
+    </w:lvl>
+    <w:lvl w:ilvl="6" w:tplc="340A0001" w:tentative="1">
+      <w:start w:val="1"/>
+      <w:numFmt w:val="bullet"/>
+      <w:lvlText w:val=""/>
+      <w:lvlJc w:val="left"/>
+      <w:pPr>
+        <w:ind w:left="5040" w:hanging="360"/>
+      </w:pPr>
+      <w:rPr>
+        <w:rFonts w:ascii="Symbol" w:hAnsi="Symbol" w:hint="default"/>
+      </w:rPr>
+    </w:lvl>
+    <w:lvl w:ilvl="7" w:tplc="340A0003" w:tentative="1">
+      <w:start w:val="1"/>
+      <w:numFmt w:val="bullet"/>
+      <w:lvlText w:val="o"/>
+      <w:lvlJc w:val="left"/>
+      <w:pPr>
+        <w:ind w:left="5760" w:hanging="360"/>
+      </w:pPr>
+      <w:rPr>
+        <w:rFonts w:ascii="Courier New" w:hAnsi="Courier New" w:cs="Courier New" w:hint="default"/>
+      </w:rPr>
+    </w:lvl>
+    <w:lvl w:ilvl="8" w:tplc="340A0005" w:tentative="1">
+      <w:start w:val="1"/>
+      <w:numFmt w:val="bullet"/>
+      <w:lvlText w:val=""/>
+      <w:lvlJc w:val="left"/>
+      <w:pPr>
+        <w:ind w:left="6480" w:hanging="360"/>
+      </w:pPr>
+      <w:rPr>
+        <w:rFonts w:ascii="Wingdings" w:hAnsi="Wingdings" w:hint="default"/>
+      </w:rPr>
+    </w:lvl>
+  </w:abstractNum>
+  <w:num w:numId="1">
+    <w:abstractNumId w:val="2"/>
+  </w:num>
+  <w:num w:numId="2">
+    <w:abstractNumId w:val="0"/>
+  </w:num>
+  <w:num w:numId="3">
+    <w:abstractNumId w:val="1"/>
+  </w:num>
+</w:numbering>
 </file>
 
 <file path=word/styles.xml><?xml version="1.0" encoding="utf-8"?>
@@ -2883,6 +6709,49 @@
       <w:lang w:val="es-ES_tradnl" w:eastAsia="es-ES"/>
     </w:rPr>
   </w:style>
+  <w:style w:type="paragraph" w:styleId="Ttulo1">
+    <w:name w:val="heading 1"/>
+    <w:basedOn w:val="Normal"/>
+    <w:next w:val="Normal"/>
+    <w:link w:val="Ttulo1Car"/>
+    <w:uiPriority w:val="9"/>
+    <w:qFormat/>
+    <w:rsid w:val="005D1651"/>
+    <w:pPr>
+      <w:keepNext/>
+      <w:keepLines/>
+      <w:spacing w:before="240" w:after="0"/>
+      <w:outlineLvl w:val="0"/>
+    </w:pPr>
+    <w:rPr>
+      <w:rFonts w:asciiTheme="majorHAnsi" w:eastAsiaTheme="majorEastAsia" w:hAnsiTheme="majorHAnsi" w:cstheme="majorBidi"/>
+      <w:color w:val="2E74B5" w:themeColor="accent1" w:themeShade="BF"/>
+      <w:sz w:val="32"/>
+      <w:szCs w:val="32"/>
+    </w:rPr>
+  </w:style>
+  <w:style w:type="paragraph" w:styleId="Ttulo2">
+    <w:name w:val="heading 2"/>
+    <w:basedOn w:val="Normal"/>
+    <w:next w:val="Normal"/>
+    <w:link w:val="Ttulo2Car"/>
+    <w:uiPriority w:val="9"/>
+    <w:unhideWhenUsed/>
+    <w:qFormat/>
+    <w:rsid w:val="005D1651"/>
+    <w:pPr>
+      <w:keepNext/>
+      <w:keepLines/>
+      <w:spacing w:before="40" w:after="0"/>
+      <w:outlineLvl w:val="1"/>
+    </w:pPr>
+    <w:rPr>
+      <w:rFonts w:asciiTheme="majorHAnsi" w:eastAsiaTheme="majorEastAsia" w:hAnsiTheme="majorHAnsi" w:cstheme="majorBidi"/>
+      <w:color w:val="2E74B5" w:themeColor="accent1" w:themeShade="BF"/>
+      <w:sz w:val="26"/>
+      <w:szCs w:val="26"/>
+    </w:rPr>
+  </w:style>
   <w:style w:type="character" w:default="1" w:styleId="Fuentedeprrafopredeter">
     <w:name w:val="Default Paragraph Font"/>
     <w:uiPriority w:val="1"/>
@@ -3001,6 +6870,98 @@
         <w:bCs/>
       </w:rPr>
     </w:tblStylePr>
+  </w:style>
+  <w:style w:type="table" w:styleId="Tabladecuadrcula1clara">
+    <w:name w:val="Grid Table 1 Light"/>
+    <w:basedOn w:val="Tablanormal"/>
+    <w:uiPriority w:val="46"/>
+    <w:rsid w:val="005D1651"/>
+    <w:pPr>
+      <w:spacing w:after="0" w:line="240" w:lineRule="auto"/>
+    </w:pPr>
+    <w:tblPr>
+      <w:tblStyleRowBandSize w:val="1"/>
+      <w:tblStyleColBandSize w:val="1"/>
+      <w:tblInd w:w="0" w:type="dxa"/>
+      <w:tblBorders>
+        <w:top w:val="single" w:sz="4" w:space="0" w:color="999999" w:themeColor="text1" w:themeTint="66"/>
+        <w:left w:val="single" w:sz="4" w:space="0" w:color="999999" w:themeColor="text1" w:themeTint="66"/>
+        <w:bottom w:val="single" w:sz="4" w:space="0" w:color="999999" w:themeColor="text1" w:themeTint="66"/>
+        <w:right w:val="single" w:sz="4" w:space="0" w:color="999999" w:themeColor="text1" w:themeTint="66"/>
+        <w:insideH w:val="single" w:sz="4" w:space="0" w:color="999999" w:themeColor="text1" w:themeTint="66"/>
+        <w:insideV w:val="single" w:sz="4" w:space="0" w:color="999999" w:themeColor="text1" w:themeTint="66"/>
+      </w:tblBorders>
+      <w:tblCellMar>
+        <w:top w:w="0" w:type="dxa"/>
+        <w:left w:w="108" w:type="dxa"/>
+        <w:bottom w:w="0" w:type="dxa"/>
+        <w:right w:w="108" w:type="dxa"/>
+      </w:tblCellMar>
+    </w:tblPr>
+    <w:tblStylePr w:type="firstRow">
+      <w:rPr>
+        <w:b/>
+        <w:bCs/>
+      </w:rPr>
+      <w:tblPr/>
+      <w:tcPr>
+        <w:tcBorders>
+          <w:bottom w:val="single" w:sz="12" w:space="0" w:color="666666" w:themeColor="text1" w:themeTint="99"/>
+        </w:tcBorders>
+      </w:tcPr>
+    </w:tblStylePr>
+    <w:tblStylePr w:type="lastRow">
+      <w:rPr>
+        <w:b/>
+        <w:bCs/>
+      </w:rPr>
+      <w:tblPr/>
+      <w:tcPr>
+        <w:tcBorders>
+          <w:top w:val="double" w:sz="2" w:space="0" w:color="666666" w:themeColor="text1" w:themeTint="99"/>
+        </w:tcBorders>
+      </w:tcPr>
+    </w:tblStylePr>
+    <w:tblStylePr w:type="firstCol">
+      <w:rPr>
+        <w:b/>
+        <w:bCs/>
+      </w:rPr>
+    </w:tblStylePr>
+    <w:tblStylePr w:type="lastCol">
+      <w:rPr>
+        <w:b/>
+        <w:bCs/>
+      </w:rPr>
+    </w:tblStylePr>
+  </w:style>
+  <w:style w:type="character" w:customStyle="1" w:styleId="Ttulo2Car">
+    <w:name w:val="Título 2 Car"/>
+    <w:basedOn w:val="Fuentedeprrafopredeter"/>
+    <w:link w:val="Ttulo2"/>
+    <w:uiPriority w:val="9"/>
+    <w:rsid w:val="005D1651"/>
+    <w:rPr>
+      <w:rFonts w:asciiTheme="majorHAnsi" w:eastAsiaTheme="majorEastAsia" w:hAnsiTheme="majorHAnsi" w:cstheme="majorBidi"/>
+      <w:color w:val="2E74B5" w:themeColor="accent1" w:themeShade="BF"/>
+      <w:sz w:val="26"/>
+      <w:szCs w:val="26"/>
+      <w:lang w:val="es-ES_tradnl" w:eastAsia="es-ES"/>
+    </w:rPr>
+  </w:style>
+  <w:style w:type="character" w:customStyle="1" w:styleId="Ttulo1Car">
+    <w:name w:val="Título 1 Car"/>
+    <w:basedOn w:val="Fuentedeprrafopredeter"/>
+    <w:link w:val="Ttulo1"/>
+    <w:uiPriority w:val="9"/>
+    <w:rsid w:val="005D1651"/>
+    <w:rPr>
+      <w:rFonts w:asciiTheme="majorHAnsi" w:eastAsiaTheme="majorEastAsia" w:hAnsiTheme="majorHAnsi" w:cstheme="majorBidi"/>
+      <w:color w:val="2E74B5" w:themeColor="accent1" w:themeShade="BF"/>
+      <w:sz w:val="32"/>
+      <w:szCs w:val="32"/>
+      <w:lang w:val="es-ES_tradnl" w:eastAsia="es-ES"/>
+    </w:rPr>
   </w:style>
 </w:styles>
 </file>

</xml_diff>